<commit_message>
made changed commit for AM
</commit_message>
<xml_diff>
--- a/IR_HW1_Report.docx
+++ b/IR_HW1_Report.docx
@@ -30,7 +30,6 @@
         <w:keepLines w:val="false"/>
         <w:pageBreakBefore w:val="false"/>
         <w:widowControl w:val="false"/>
-        <w:pBdr/>
         <w:shd w:val="clear" w:fill="auto"/>
         <w:spacing w:lineRule="auto" w:line="240" w:before="4" w:after="0"/>
         <w:ind w:firstLine="720" w:left="3600" w:right="0"/>
@@ -58,7 +57,6 @@
         <w:keepLines w:val="false"/>
         <w:pageBreakBefore w:val="false"/>
         <w:widowControl w:val="false"/>
-        <w:pBdr/>
         <w:shd w:val="clear" w:fill="auto"/>
         <w:spacing w:lineRule="auto" w:line="240" w:before="2" w:after="0"/>
         <w:ind w:hanging="0" w:left="0" w:right="0"/>
@@ -122,7 +120,6 @@
         <w:keepLines w:val="false"/>
         <w:pageBreakBefore w:val="false"/>
         <w:widowControl w:val="false"/>
-        <w:pBdr/>
         <w:shd w:val="clear" w:fill="auto"/>
         <w:spacing w:lineRule="auto" w:line="240" w:before="3" w:after="0"/>
         <w:ind w:hanging="0" w:left="0" w:right="0"/>
@@ -206,7 +203,6 @@
               <w:keepNext w:val="false"/>
               <w:keepLines w:val="false"/>
               <w:widowControl w:val="false"/>
-              <w:pBdr/>
               <w:shd w:val="clear" w:fill="auto"/>
               <w:spacing w:lineRule="auto" w:line="240" w:before="109" w:after="0"/>
               <w:ind w:hanging="0" w:left="89" w:right="0"/>
@@ -269,7 +265,6 @@
               <w:keepNext w:val="false"/>
               <w:keepLines w:val="false"/>
               <w:widowControl w:val="false"/>
-              <w:pBdr/>
               <w:shd w:val="clear" w:fill="auto"/>
               <w:spacing w:lineRule="auto" w:line="240" w:before="109" w:after="0"/>
               <w:ind w:hanging="0" w:left="89" w:right="0"/>
@@ -336,7 +331,6 @@
               <w:keepNext w:val="false"/>
               <w:keepLines w:val="false"/>
               <w:widowControl w:val="false"/>
-              <w:pBdr/>
               <w:shd w:val="clear" w:fill="auto"/>
               <w:spacing w:lineRule="auto" w:line="240" w:before="107" w:after="0"/>
               <w:ind w:hanging="0" w:left="89" w:right="0"/>
@@ -398,7 +392,6 @@
               <w:keepNext w:val="false"/>
               <w:keepLines w:val="false"/>
               <w:widowControl w:val="false"/>
-              <w:pBdr/>
               <w:shd w:val="clear" w:fill="auto"/>
               <w:spacing w:lineRule="auto" w:line="240" w:before="107" w:after="0"/>
               <w:ind w:hanging="0" w:left="89" w:right="0"/>
@@ -440,7 +433,27 @@
                 <w:shd w:fill="auto" w:val="clear"/>
                 <w:vertAlign w:val="baseline"/>
               </w:rPr>
-              <w:t>0.2517</w:t>
+              <w:t>0.</w:t>
+            </w:r>
+            <w:r>
+              <w:rPr>
+                <w:rFonts w:eastAsia="Arial MT" w:cs="Arial MT"/>
+                <w:b w:val="false"/>
+                <w:i w:val="false"/>
+                <w:caps w:val="false"/>
+                <w:smallCaps w:val="false"/>
+                <w:strike w:val="false"/>
+                <w:dstrike w:val="false"/>
+                <w:color w:val="000000"/>
+                <w:position w:val="0"/>
+                <w:sz w:val="22"/>
+                <w:sz w:val="22"/>
+                <w:szCs w:val="22"/>
+                <w:u w:val="none"/>
+                <w:shd w:fill="auto" w:val="clear"/>
+                <w:vertAlign w:val="baseline"/>
+              </w:rPr>
+              <w:t>3017</w:t>
             </w:r>
           </w:p>
         </w:tc>
@@ -465,7 +478,6 @@
               <w:keepNext w:val="false"/>
               <w:keepLines w:val="false"/>
               <w:widowControl w:val="false"/>
-              <w:pBdr/>
               <w:shd w:val="clear" w:fill="auto"/>
               <w:spacing w:lineRule="auto" w:line="240" w:before="105" w:after="0"/>
               <w:ind w:hanging="0" w:left="89" w:right="0"/>
@@ -527,7 +539,6 @@
               <w:keepNext w:val="false"/>
               <w:keepLines w:val="false"/>
               <w:widowControl w:val="false"/>
-              <w:pBdr/>
               <w:shd w:val="clear" w:fill="auto"/>
               <w:spacing w:lineRule="auto" w:line="240" w:before="105" w:after="0"/>
               <w:ind w:hanging="0" w:left="89" w:right="0"/>
@@ -569,7 +580,27 @@
                 <w:shd w:fill="auto" w:val="clear"/>
                 <w:vertAlign w:val="baseline"/>
               </w:rPr>
-              <w:t>0.1901</w:t>
+              <w:t>0.</w:t>
+            </w:r>
+            <w:r>
+              <w:rPr>
+                <w:rFonts w:eastAsia="Arial MT" w:cs="Arial MT"/>
+                <w:b w:val="false"/>
+                <w:i w:val="false"/>
+                <w:caps w:val="false"/>
+                <w:smallCaps w:val="false"/>
+                <w:strike w:val="false"/>
+                <w:dstrike w:val="false"/>
+                <w:color w:val="000000"/>
+                <w:position w:val="0"/>
+                <w:sz w:val="22"/>
+                <w:sz w:val="22"/>
+                <w:szCs w:val="22"/>
+                <w:u w:val="none"/>
+                <w:shd w:fill="auto" w:val="clear"/>
+                <w:vertAlign w:val="baseline"/>
+              </w:rPr>
+              <w:t>2439</w:t>
             </w:r>
           </w:p>
         </w:tc>
@@ -594,7 +625,6 @@
               <w:keepNext w:val="false"/>
               <w:keepLines w:val="false"/>
               <w:widowControl w:val="false"/>
-              <w:pBdr/>
               <w:shd w:val="clear" w:fill="auto"/>
               <w:spacing w:lineRule="auto" w:line="240" w:before="103" w:after="0"/>
               <w:ind w:hanging="0" w:left="89" w:right="0"/>
@@ -656,7 +686,6 @@
               <w:keepNext w:val="false"/>
               <w:keepLines w:val="false"/>
               <w:widowControl w:val="false"/>
-              <w:pBdr/>
               <w:shd w:val="clear" w:fill="auto"/>
               <w:spacing w:lineRule="auto" w:line="240" w:before="103" w:after="0"/>
               <w:ind w:hanging="0" w:left="89" w:right="0"/>
@@ -698,7 +727,7 @@
                 <w:shd w:fill="auto" w:val="clear"/>
                 <w:vertAlign w:val="baseline"/>
               </w:rPr>
-              <w:t>0.2635</w:t>
+              <w:t>0.3050</w:t>
             </w:r>
           </w:p>
         </w:tc>
@@ -723,7 +752,6 @@
               <w:keepNext w:val="false"/>
               <w:keepLines w:val="false"/>
               <w:widowControl w:val="false"/>
-              <w:pBdr/>
               <w:shd w:val="clear" w:fill="auto"/>
               <w:spacing w:lineRule="auto" w:line="240" w:before="101" w:after="0"/>
               <w:ind w:hanging="0" w:left="89" w:right="0"/>
@@ -785,7 +813,6 @@
               <w:keepNext w:val="false"/>
               <w:keepLines w:val="false"/>
               <w:widowControl w:val="false"/>
-              <w:pBdr/>
               <w:shd w:val="clear" w:fill="auto"/>
               <w:spacing w:lineRule="auto" w:line="240" w:before="101" w:after="0"/>
               <w:ind w:hanging="0" w:left="89" w:right="0"/>
@@ -827,7 +854,27 @@
                 <w:shd w:fill="auto" w:val="clear"/>
                 <w:vertAlign w:val="baseline"/>
               </w:rPr>
-              <w:t>0.1601</w:t>
+              <w:t>0.1</w:t>
+            </w:r>
+            <w:r>
+              <w:rPr>
+                <w:rFonts w:eastAsia="Arial MT" w:cs="Arial MT"/>
+                <w:b w:val="false"/>
+                <w:i w:val="false"/>
+                <w:caps w:val="false"/>
+                <w:smallCaps w:val="false"/>
+                <w:strike w:val="false"/>
+                <w:dstrike w:val="false"/>
+                <w:color w:val="000000"/>
+                <w:position w:val="0"/>
+                <w:sz w:val="22"/>
+                <w:sz w:val="22"/>
+                <w:szCs w:val="22"/>
+                <w:u w:val="none"/>
+                <w:shd w:fill="auto" w:val="clear"/>
+                <w:vertAlign w:val="baseline"/>
+              </w:rPr>
+              <w:t>817</w:t>
             </w:r>
           </w:p>
         </w:tc>
@@ -852,7 +899,6 @@
               <w:keepNext w:val="false"/>
               <w:keepLines w:val="false"/>
               <w:widowControl w:val="false"/>
-              <w:pBdr/>
               <w:shd w:val="clear" w:fill="auto"/>
               <w:spacing w:lineRule="auto" w:line="240" w:before="99" w:after="0"/>
               <w:ind w:hanging="0" w:left="89" w:right="0"/>
@@ -914,7 +960,6 @@
               <w:keepNext w:val="false"/>
               <w:keepLines w:val="false"/>
               <w:widowControl w:val="false"/>
-              <w:pBdr/>
               <w:shd w:val="clear" w:fill="auto"/>
               <w:spacing w:lineRule="auto" w:line="240" w:before="99" w:after="0"/>
               <w:ind w:hanging="0" w:left="89" w:right="0"/>
@@ -956,7 +1001,27 @@
                 <w:shd w:fill="auto" w:val="clear"/>
                 <w:vertAlign w:val="baseline"/>
               </w:rPr>
-              <w:t>0.1752</w:t>
+              <w:t>0.</w:t>
+            </w:r>
+            <w:r>
+              <w:rPr>
+                <w:rFonts w:eastAsia="Arial MT" w:cs="Arial MT"/>
+                <w:b w:val="false"/>
+                <w:i w:val="false"/>
+                <w:caps w:val="false"/>
+                <w:smallCaps w:val="false"/>
+                <w:strike w:val="false"/>
+                <w:dstrike w:val="false"/>
+                <w:color w:val="000000"/>
+                <w:position w:val="0"/>
+                <w:sz w:val="22"/>
+                <w:sz w:val="22"/>
+                <w:szCs w:val="22"/>
+                <w:u w:val="none"/>
+                <w:shd w:fill="auto" w:val="clear"/>
+                <w:vertAlign w:val="baseline"/>
+              </w:rPr>
+              <w:t>2651</w:t>
             </w:r>
           </w:p>
         </w:tc>
@@ -981,7 +1046,6 @@
               <w:keepNext w:val="false"/>
               <w:keepLines w:val="false"/>
               <w:widowControl w:val="false"/>
-              <w:pBdr/>
               <w:shd w:val="clear" w:fill="auto"/>
               <w:spacing w:lineRule="auto" w:line="240" w:before="97" w:after="0"/>
               <w:ind w:hanging="0" w:left="89" w:right="0"/>
@@ -1043,7 +1107,6 @@
               <w:keepNext w:val="false"/>
               <w:keepLines w:val="false"/>
               <w:widowControl w:val="false"/>
-              <w:pBdr/>
               <w:shd w:val="clear" w:fill="auto"/>
               <w:spacing w:lineRule="auto" w:line="240" w:before="97" w:after="0"/>
               <w:ind w:hanging="0" w:left="89" w:right="0"/>
@@ -1085,7 +1148,27 @@
                 <w:shd w:fill="auto" w:val="clear"/>
                 <w:vertAlign w:val="baseline"/>
               </w:rPr>
-              <w:t>0.1640</w:t>
+              <w:t>0.</w:t>
+            </w:r>
+            <w:r>
+              <w:rPr>
+                <w:rFonts w:eastAsia="Arial MT" w:cs="Arial MT"/>
+                <w:b w:val="false"/>
+                <w:i w:val="false"/>
+                <w:caps w:val="false"/>
+                <w:smallCaps w:val="false"/>
+                <w:strike w:val="false"/>
+                <w:dstrike w:val="false"/>
+                <w:color w:val="000000"/>
+                <w:position w:val="0"/>
+                <w:sz w:val="22"/>
+                <w:sz w:val="22"/>
+                <w:szCs w:val="22"/>
+                <w:u w:val="none"/>
+                <w:shd w:fill="auto" w:val="clear"/>
+                <w:vertAlign w:val="baseline"/>
+              </w:rPr>
+              <w:t>2481</w:t>
             </w:r>
           </w:p>
         </w:tc>
@@ -1137,6 +1220,42 @@
         </w:rPr>
       </w:pPr>
       <w:r>
+        <w:rPr>
+          <w:rFonts w:eastAsia="Arial" w:cs="Arial" w:ascii="Arial" w:hAnsi="Arial"/>
+          <w:b/>
+          <w:sz w:val="28"/>
+          <w:szCs w:val="28"/>
+        </w:rPr>
+      </w:r>
+    </w:p>
+    <w:p>
+      <w:pPr>
+        <w:pStyle w:val="Normal1"/>
+        <w:rPr>
+          <w:b w:val="false"/>
+          <w:bCs w:val="false"/>
+        </w:rPr>
+      </w:pPr>
+      <w:r>
+        <w:rPr>
+          <w:rFonts w:eastAsia="Arial" w:cs="Arial" w:ascii="Arial" w:hAnsi="Arial"/>
+          <w:b w:val="false"/>
+          <w:bCs w:val="false"/>
+          <w:sz w:val="28"/>
+          <w:szCs w:val="28"/>
+        </w:rPr>
+        <w:t>TF-IDF and ES (built-in) are the top performers, suggesting that classic methods of scoring document relevance remain highly effective for the task at hand. Their success implies that distinguishing relevant documents based on the frequency of terms is crucial for this dataset.</w:t>
+      </w:r>
+    </w:p>
+    <w:p>
+      <w:pPr>
+        <w:pStyle w:val="Normal1"/>
+        <w:rPr>
+          <w:b w:val="false"/>
+          <w:bCs w:val="false"/>
+        </w:rPr>
+      </w:pPr>
+      <w:r>
         <w:rPr/>
       </w:r>
     </w:p>
@@ -1156,23 +1275,19 @@
           <w:sz w:val="28"/>
           <w:szCs w:val="28"/>
         </w:rPr>
-        <w:t>The above results clearly infer that the ES Built and TF_IDF results in the highest score from querying the data, while the language models score comparitively lesser.</w:t>
+        <w:t>The lower performance of Okapi BM-25 is unexpected given its reputation and suggests a possible mismatch with the dataset or task characteristics. It might be worth investigating the dataset and task setup to understand why BM-25 underperforms in this context.</w:t>
       </w:r>
     </w:p>
     <w:p>
       <w:pPr>
         <w:pStyle w:val="Normal1"/>
         <w:rPr>
-          <w:rFonts w:ascii="Arial" w:hAnsi="Arial" w:eastAsia="Arial" w:cs="Arial"/>
-          <w:sz w:val="28"/>
-          <w:szCs w:val="28"/>
+          <w:b w:val="false"/>
+          <w:bCs w:val="false"/>
         </w:rPr>
       </w:pPr>
       <w:r>
-        <w:rPr>
-          <w:b w:val="false"/>
-          <w:bCs w:val="false"/>
-        </w:rPr>
+        <w:rPr/>
       </w:r>
     </w:p>
     <w:p>
@@ -1200,7 +1315,7 @@
           <w:sz w:val="28"/>
           <w:szCs w:val="28"/>
         </w:rPr>
-        <w:t>BM25 model is supposed to be on par with the ES built in model, but lacks comparitively due to data/query preprocessing reasons.</w:t>
+        <w:t>Language model approaches (with both types of smoothing) show moderate performance, indicating their utility but also highlighting that more sophisticated or task-specific tuning might be necessary to outperform more straightforward statistical methods like TF-IDF.</w:t>
       </w:r>
     </w:p>
     <w:p>
@@ -1242,7 +1357,6 @@
         <w:keepLines w:val="false"/>
         <w:pageBreakBefore w:val="false"/>
         <w:widowControl w:val="false"/>
-        <w:pBdr/>
         <w:shd w:val="clear" w:fill="auto"/>
         <w:spacing w:lineRule="auto" w:line="240" w:before="0" w:after="0"/>
         <w:ind w:hanging="0" w:left="0" w:right="0"/>
@@ -1293,7 +1407,6 @@
         <w:keepLines w:val="false"/>
         <w:pageBreakBefore w:val="false"/>
         <w:widowControl w:val="false"/>
-        <w:pBdr/>
         <w:shd w:val="clear" w:fill="auto"/>
         <w:spacing w:lineRule="auto" w:line="240" w:before="0" w:after="0"/>
         <w:ind w:hanging="0" w:left="0" w:right="0"/>
@@ -1344,7 +1457,6 @@
         <w:keepLines w:val="false"/>
         <w:pageBreakBefore w:val="false"/>
         <w:widowControl w:val="false"/>
-        <w:pBdr/>
         <w:shd w:val="clear" w:fill="auto"/>
         <w:spacing w:lineRule="auto" w:line="240" w:before="4" w:after="0"/>
         <w:ind w:hanging="0" w:left="0" w:right="0"/>
@@ -1430,7 +1542,6 @@
               <w:keepNext w:val="false"/>
               <w:keepLines w:val="false"/>
               <w:widowControl w:val="false"/>
-              <w:pBdr/>
               <w:shd w:val="clear" w:fill="auto"/>
               <w:spacing w:lineRule="auto" w:line="240" w:before="108" w:after="0"/>
               <w:ind w:hanging="0" w:left="89" w:right="0"/>
@@ -1493,7 +1604,6 @@
               <w:keepNext w:val="false"/>
               <w:keepLines w:val="false"/>
               <w:widowControl w:val="false"/>
-              <w:pBdr/>
               <w:shd w:val="clear" w:fill="auto"/>
               <w:spacing w:lineRule="auto" w:line="240" w:before="108" w:after="0"/>
               <w:ind w:hanging="0" w:left="89" w:right="0"/>
@@ -1556,7 +1666,6 @@
               <w:keepNext w:val="false"/>
               <w:keepLines w:val="false"/>
               <w:widowControl w:val="false"/>
-              <w:pBdr/>
               <w:shd w:val="clear" w:fill="auto"/>
               <w:spacing w:lineRule="auto" w:line="240" w:before="108" w:after="0"/>
               <w:ind w:hanging="0" w:left="89" w:right="0"/>
@@ -1619,7 +1728,6 @@
               <w:keepNext w:val="false"/>
               <w:keepLines w:val="false"/>
               <w:widowControl w:val="false"/>
-              <w:pBdr/>
               <w:shd w:val="clear" w:fill="auto"/>
               <w:spacing w:lineRule="auto" w:line="240" w:before="108" w:after="0"/>
               <w:ind w:hanging="0" w:left="89" w:right="0"/>
@@ -1686,7 +1794,6 @@
               <w:keepNext w:val="false"/>
               <w:keepLines w:val="false"/>
               <w:widowControl w:val="false"/>
-              <w:pBdr/>
               <w:shd w:val="clear" w:fill="auto"/>
               <w:spacing w:lineRule="auto" w:line="240" w:before="106" w:after="0"/>
               <w:ind w:hanging="0" w:left="89" w:right="0"/>
@@ -1749,49 +1856,54 @@
               <w:keepNext w:val="false"/>
               <w:keepLines w:val="false"/>
               <w:widowControl w:val="false"/>
-              <w:pBdr/>
               <w:shd w:val="clear" w:fill="auto"/>
               <w:spacing w:lineRule="auto" w:line="240" w:before="107" w:after="0"/>
               <w:ind w:hanging="0" w:left="89" w:right="0"/>
               <w:jc w:val="left"/>
               <w:rPr>
-                <w:rFonts w:ascii="Arial MT" w:hAnsi="Arial MT" w:eastAsia="Arial MT" w:cs="Arial MT"/>
-                <w:b w:val="false"/>
-                <w:i w:val="false"/>
-                <w:i w:val="false"/>
-                <w:caps w:val="false"/>
-                <w:smallCaps w:val="false"/>
-                <w:strike w:val="false"/>
-                <w:dstrike w:val="false"/>
-                <w:color w:val="000000"/>
-                <w:position w:val="0"/>
-                <w:sz w:val="22"/>
-                <w:sz w:val="22"/>
-                <w:szCs w:val="22"/>
-                <w:u w:val="none"/>
-                <w:shd w:fill="auto" w:val="clear"/>
-                <w:vertAlign w:val="baseline"/>
-              </w:rPr>
-            </w:pPr>
-            <w:r>
-              <w:rPr>
-                <w:rFonts w:eastAsia="Arial MT" w:cs="Arial MT"/>
-                <w:b w:val="false"/>
-                <w:i w:val="false"/>
-                <w:caps w:val="false"/>
-                <w:smallCaps w:val="false"/>
-                <w:strike w:val="false"/>
-                <w:dstrike w:val="false"/>
-                <w:color w:val="000000"/>
-                <w:position w:val="0"/>
-                <w:sz w:val="22"/>
-                <w:sz w:val="22"/>
-                <w:szCs w:val="22"/>
-                <w:u w:val="none"/>
-                <w:shd w:fill="auto" w:val="clear"/>
-                <w:vertAlign w:val="baseline"/>
-              </w:rPr>
-              <w:t>0.2517</w:t>
+                <w:highlight w:val="none"/>
+                <w:shd w:fill="FFFF00" w:val="clear"/>
+              </w:rPr>
+            </w:pPr>
+            <w:r>
+              <w:rPr>
+                <w:rFonts w:eastAsia="Arial MT" w:cs="Arial MT"/>
+                <w:b w:val="false"/>
+                <w:i w:val="false"/>
+                <w:caps w:val="false"/>
+                <w:smallCaps w:val="false"/>
+                <w:strike w:val="false"/>
+                <w:dstrike w:val="false"/>
+                <w:color w:val="000000"/>
+                <w:position w:val="0"/>
+                <w:sz w:val="22"/>
+                <w:sz w:val="22"/>
+                <w:szCs w:val="22"/>
+                <w:u w:val="none"/>
+                <w:shd w:fill="FFFF00" w:val="clear"/>
+                <w:vertAlign w:val="baseline"/>
+              </w:rPr>
+              <w:t>0.2</w:t>
+            </w:r>
+            <w:r>
+              <w:rPr>
+                <w:rFonts w:eastAsia="Arial MT" w:cs="Arial MT"/>
+                <w:b w:val="false"/>
+                <w:i w:val="false"/>
+                <w:caps w:val="false"/>
+                <w:smallCaps w:val="false"/>
+                <w:strike w:val="false"/>
+                <w:dstrike w:val="false"/>
+                <w:color w:val="000000"/>
+                <w:position w:val="0"/>
+                <w:sz w:val="22"/>
+                <w:sz w:val="22"/>
+                <w:szCs w:val="22"/>
+                <w:u w:val="none"/>
+                <w:shd w:fill="FFFF00" w:val="clear"/>
+                <w:vertAlign w:val="baseline"/>
+              </w:rPr>
+              <w:t>739</w:t>
             </w:r>
           </w:p>
         </w:tc>
@@ -1811,7 +1923,6 @@
               <w:keepNext w:val="false"/>
               <w:keepLines w:val="false"/>
               <w:widowControl w:val="false"/>
-              <w:pBdr/>
               <w:shd w:val="clear" w:fill="auto"/>
               <w:spacing w:lineRule="auto" w:line="240" w:before="106" w:after="0"/>
               <w:ind w:hanging="0" w:left="89" w:right="0"/>
@@ -1854,7 +1965,27 @@
                 <w:shd w:fill="FFFF38" w:val="clear"/>
                 <w:vertAlign w:val="baseline"/>
               </w:rPr>
-              <w:t>0.3240</w:t>
+              <w:t>0.3</w:t>
+            </w:r>
+            <w:r>
+              <w:rPr>
+                <w:rFonts w:eastAsia="Arial MT" w:cs="Arial MT"/>
+                <w:b w:val="false"/>
+                <w:i w:val="false"/>
+                <w:caps w:val="false"/>
+                <w:smallCaps w:val="false"/>
+                <w:strike w:val="false"/>
+                <w:dstrike w:val="false"/>
+                <w:color w:val="000000"/>
+                <w:position w:val="0"/>
+                <w:sz w:val="22"/>
+                <w:sz w:val="22"/>
+                <w:szCs w:val="22"/>
+                <w:u w:val="none"/>
+                <w:shd w:fill="FFFF38" w:val="clear"/>
+                <w:vertAlign w:val="baseline"/>
+              </w:rPr>
+              <w:t>560</w:t>
             </w:r>
           </w:p>
         </w:tc>
@@ -1874,7 +2005,6 @@
               <w:keepNext w:val="false"/>
               <w:keepLines w:val="false"/>
               <w:widowControl w:val="false"/>
-              <w:pBdr/>
               <w:shd w:val="clear" w:fill="auto"/>
               <w:spacing w:lineRule="auto" w:line="240" w:before="106" w:after="0"/>
               <w:ind w:hanging="0" w:left="89" w:right="0"/>
@@ -1917,7 +2047,27 @@
                 <w:shd w:fill="FFFF38" w:val="clear"/>
                 <w:vertAlign w:val="baseline"/>
               </w:rPr>
-              <w:t>0.2853</w:t>
+              <w:t>0.</w:t>
+            </w:r>
+            <w:r>
+              <w:rPr>
+                <w:rFonts w:eastAsia="Arial MT" w:cs="Arial MT"/>
+                <w:b w:val="false"/>
+                <w:i w:val="false"/>
+                <w:caps w:val="false"/>
+                <w:smallCaps w:val="false"/>
+                <w:strike w:val="false"/>
+                <w:dstrike w:val="false"/>
+                <w:color w:val="000000"/>
+                <w:position w:val="0"/>
+                <w:sz w:val="22"/>
+                <w:sz w:val="22"/>
+                <w:szCs w:val="22"/>
+                <w:u w:val="none"/>
+                <w:shd w:fill="FFFF38" w:val="clear"/>
+                <w:vertAlign w:val="baseline"/>
+              </w:rPr>
+              <w:t>3120</w:t>
             </w:r>
           </w:p>
         </w:tc>
@@ -1942,7 +2092,6 @@
               <w:keepNext w:val="false"/>
               <w:keepLines w:val="false"/>
               <w:widowControl w:val="false"/>
-              <w:pBdr/>
               <w:shd w:val="clear" w:fill="auto"/>
               <w:spacing w:lineRule="auto" w:line="240" w:before="104" w:after="0"/>
               <w:ind w:hanging="0" w:left="89" w:right="0"/>
@@ -2005,7 +2154,6 @@
               <w:keepNext w:val="false"/>
               <w:keepLines w:val="false"/>
               <w:widowControl w:val="false"/>
-              <w:pBdr/>
               <w:shd w:val="clear" w:fill="auto"/>
               <w:spacing w:lineRule="auto" w:line="240" w:before="105" w:after="0"/>
               <w:ind w:hanging="0" w:left="89" w:right="0"/>
@@ -2047,7 +2195,27 @@
                 <w:shd w:fill="auto" w:val="clear"/>
                 <w:vertAlign w:val="baseline"/>
               </w:rPr>
-              <w:t>0.1901</w:t>
+              <w:t>0.</w:t>
+            </w:r>
+            <w:r>
+              <w:rPr>
+                <w:rFonts w:eastAsia="Arial MT" w:cs="Arial MT"/>
+                <w:b w:val="false"/>
+                <w:i w:val="false"/>
+                <w:caps w:val="false"/>
+                <w:smallCaps w:val="false"/>
+                <w:strike w:val="false"/>
+                <w:dstrike w:val="false"/>
+                <w:color w:val="000000"/>
+                <w:position w:val="0"/>
+                <w:sz w:val="22"/>
+                <w:sz w:val="22"/>
+                <w:szCs w:val="22"/>
+                <w:u w:val="none"/>
+                <w:shd w:fill="auto" w:val="clear"/>
+                <w:vertAlign w:val="baseline"/>
+              </w:rPr>
+              <w:t>2149</w:t>
             </w:r>
           </w:p>
         </w:tc>
@@ -2067,7 +2235,6 @@
               <w:keepNext w:val="false"/>
               <w:keepLines w:val="false"/>
               <w:widowControl w:val="false"/>
-              <w:pBdr/>
               <w:shd w:val="clear" w:fill="auto"/>
               <w:spacing w:lineRule="auto" w:line="240" w:before="104" w:after="0"/>
               <w:ind w:hanging="0" w:left="89" w:right="0"/>
@@ -2110,7 +2277,27 @@
                 <w:shd w:fill="FFFF38" w:val="clear"/>
                 <w:vertAlign w:val="baseline"/>
               </w:rPr>
-              <w:t>0.2960</w:t>
+              <w:t>0.</w:t>
+            </w:r>
+            <w:r>
+              <w:rPr>
+                <w:rFonts w:eastAsia="Arial MT" w:cs="Arial MT"/>
+                <w:b w:val="false"/>
+                <w:i w:val="false"/>
+                <w:caps w:val="false"/>
+                <w:smallCaps w:val="false"/>
+                <w:strike w:val="false"/>
+                <w:dstrike w:val="false"/>
+                <w:color w:val="000000"/>
+                <w:position w:val="0"/>
+                <w:sz w:val="22"/>
+                <w:sz w:val="22"/>
+                <w:szCs w:val="22"/>
+                <w:u w:val="none"/>
+                <w:shd w:fill="FFFF38" w:val="clear"/>
+                <w:vertAlign w:val="baseline"/>
+              </w:rPr>
+              <w:t>3600</w:t>
             </w:r>
           </w:p>
         </w:tc>
@@ -2130,7 +2317,6 @@
               <w:keepNext w:val="false"/>
               <w:keepLines w:val="false"/>
               <w:widowControl w:val="false"/>
-              <w:pBdr/>
               <w:shd w:val="clear" w:fill="auto"/>
               <w:spacing w:lineRule="auto" w:line="240" w:before="104" w:after="0"/>
               <w:ind w:hanging="0" w:left="89" w:right="0"/>
@@ -2172,7 +2358,27 @@
                 <w:shd w:fill="auto" w:val="clear"/>
                 <w:vertAlign w:val="baseline"/>
               </w:rPr>
-              <w:t>0.2360</w:t>
+              <w:t>0.</w:t>
+            </w:r>
+            <w:r>
+              <w:rPr>
+                <w:rFonts w:eastAsia="Arial MT" w:cs="Arial MT"/>
+                <w:b w:val="false"/>
+                <w:i w:val="false"/>
+                <w:caps w:val="false"/>
+                <w:smallCaps w:val="false"/>
+                <w:strike w:val="false"/>
+                <w:dstrike w:val="false"/>
+                <w:color w:val="000000"/>
+                <w:position w:val="0"/>
+                <w:sz w:val="22"/>
+                <w:sz w:val="22"/>
+                <w:szCs w:val="22"/>
+                <w:u w:val="none"/>
+                <w:shd w:fill="auto" w:val="clear"/>
+                <w:vertAlign w:val="baseline"/>
+              </w:rPr>
+              <w:t>3220</w:t>
             </w:r>
           </w:p>
         </w:tc>
@@ -2197,7 +2403,6 @@
               <w:keepNext w:val="false"/>
               <w:keepLines w:val="false"/>
               <w:widowControl w:val="false"/>
-              <w:pBdr/>
               <w:shd w:val="clear" w:fill="auto"/>
               <w:spacing w:lineRule="auto" w:line="240" w:before="102" w:after="0"/>
               <w:ind w:hanging="0" w:left="89" w:right="0"/>
@@ -2260,49 +2465,34 @@
               <w:keepNext w:val="false"/>
               <w:keepLines w:val="false"/>
               <w:widowControl w:val="false"/>
-              <w:pBdr/>
               <w:shd w:val="clear" w:fill="auto"/>
               <w:spacing w:lineRule="auto" w:line="240" w:before="103" w:after="0"/>
               <w:ind w:hanging="0" w:left="89" w:right="0"/>
               <w:jc w:val="left"/>
               <w:rPr>
-                <w:rFonts w:ascii="Arial MT" w:hAnsi="Arial MT" w:eastAsia="Arial MT" w:cs="Arial MT"/>
-                <w:b w:val="false"/>
-                <w:i w:val="false"/>
-                <w:i w:val="false"/>
-                <w:caps w:val="false"/>
-                <w:smallCaps w:val="false"/>
-                <w:strike w:val="false"/>
-                <w:dstrike w:val="false"/>
-                <w:color w:val="000000"/>
-                <w:position w:val="0"/>
-                <w:sz w:val="22"/>
-                <w:sz w:val="22"/>
-                <w:szCs w:val="22"/>
-                <w:u w:val="none"/>
-                <w:shd w:fill="auto" w:val="clear"/>
-                <w:vertAlign w:val="baseline"/>
-              </w:rPr>
-            </w:pPr>
-            <w:r>
-              <w:rPr>
-                <w:rFonts w:eastAsia="Arial MT" w:cs="Arial MT"/>
-                <w:b w:val="false"/>
-                <w:i w:val="false"/>
-                <w:caps w:val="false"/>
-                <w:smallCaps w:val="false"/>
-                <w:strike w:val="false"/>
-                <w:dstrike w:val="false"/>
-                <w:color w:val="000000"/>
-                <w:position w:val="0"/>
-                <w:sz w:val="22"/>
-                <w:sz w:val="22"/>
-                <w:szCs w:val="22"/>
-                <w:u w:val="none"/>
-                <w:shd w:fill="auto" w:val="clear"/>
-                <w:vertAlign w:val="baseline"/>
-              </w:rPr>
-              <w:t>0.2635</w:t>
+                <w:highlight w:val="none"/>
+                <w:shd w:fill="FFFF00" w:val="clear"/>
+              </w:rPr>
+            </w:pPr>
+            <w:r>
+              <w:rPr>
+                <w:rFonts w:eastAsia="Arial MT" w:cs="Arial MT"/>
+                <w:b w:val="false"/>
+                <w:i w:val="false"/>
+                <w:caps w:val="false"/>
+                <w:smallCaps w:val="false"/>
+                <w:strike w:val="false"/>
+                <w:dstrike w:val="false"/>
+                <w:color w:val="000000"/>
+                <w:position w:val="0"/>
+                <w:sz w:val="22"/>
+                <w:sz w:val="22"/>
+                <w:szCs w:val="22"/>
+                <w:u w:val="none"/>
+                <w:shd w:fill="FFFF00" w:val="clear"/>
+                <w:vertAlign w:val="baseline"/>
+              </w:rPr>
+              <w:t>0.2745</w:t>
             </w:r>
           </w:p>
         </w:tc>
@@ -2322,7 +2512,6 @@
               <w:keepNext w:val="false"/>
               <w:keepLines w:val="false"/>
               <w:widowControl w:val="false"/>
-              <w:pBdr/>
               <w:shd w:val="clear" w:fill="auto"/>
               <w:spacing w:lineRule="auto" w:line="240" w:before="102" w:after="0"/>
               <w:ind w:hanging="0" w:left="89" w:right="0"/>
@@ -2365,7 +2554,27 @@
                 <w:shd w:fill="FFFF38" w:val="clear"/>
                 <w:vertAlign w:val="baseline"/>
               </w:rPr>
-              <w:t>0.3440</w:t>
+              <w:t>0.3</w:t>
+            </w:r>
+            <w:r>
+              <w:rPr>
+                <w:rFonts w:eastAsia="Arial MT" w:cs="Arial MT"/>
+                <w:b w:val="false"/>
+                <w:i w:val="false"/>
+                <w:caps w:val="false"/>
+                <w:smallCaps w:val="false"/>
+                <w:strike w:val="false"/>
+                <w:dstrike w:val="false"/>
+                <w:color w:val="000000"/>
+                <w:position w:val="0"/>
+                <w:sz w:val="22"/>
+                <w:sz w:val="22"/>
+                <w:szCs w:val="22"/>
+                <w:u w:val="none"/>
+                <w:shd w:fill="FFFF38" w:val="clear"/>
+                <w:vertAlign w:val="baseline"/>
+              </w:rPr>
+              <w:t>960</w:t>
             </w:r>
           </w:p>
         </w:tc>
@@ -2385,7 +2594,6 @@
               <w:keepNext w:val="false"/>
               <w:keepLines w:val="false"/>
               <w:widowControl w:val="false"/>
-              <w:pBdr/>
               <w:shd w:val="clear" w:fill="auto"/>
               <w:spacing w:lineRule="auto" w:line="240" w:before="102" w:after="0"/>
               <w:ind w:hanging="0" w:left="89" w:right="0"/>
@@ -2428,7 +2636,27 @@
                 <w:shd w:fill="FFFF38" w:val="clear"/>
                 <w:vertAlign w:val="baseline"/>
               </w:rPr>
-              <w:t>0.3027</w:t>
+              <w:t>0.3</w:t>
+            </w:r>
+            <w:r>
+              <w:rPr>
+                <w:rFonts w:eastAsia="Arial MT" w:cs="Arial MT"/>
+                <w:b w:val="false"/>
+                <w:i w:val="false"/>
+                <w:caps w:val="false"/>
+                <w:smallCaps w:val="false"/>
+                <w:strike w:val="false"/>
+                <w:dstrike w:val="false"/>
+                <w:color w:val="000000"/>
+                <w:position w:val="0"/>
+                <w:sz w:val="22"/>
+                <w:sz w:val="22"/>
+                <w:szCs w:val="22"/>
+                <w:u w:val="none"/>
+                <w:shd w:fill="FFFF38" w:val="clear"/>
+                <w:vertAlign w:val="baseline"/>
+              </w:rPr>
+              <w:t>480</w:t>
             </w:r>
           </w:p>
         </w:tc>
@@ -2453,7 +2681,6 @@
               <w:keepNext w:val="false"/>
               <w:keepLines w:val="false"/>
               <w:widowControl w:val="false"/>
-              <w:pBdr/>
               <w:shd w:val="clear" w:fill="auto"/>
               <w:spacing w:lineRule="auto" w:line="240" w:before="100" w:after="0"/>
               <w:ind w:hanging="0" w:left="89" w:right="0"/>
@@ -2516,7 +2743,6 @@
               <w:keepNext w:val="false"/>
               <w:keepLines w:val="false"/>
               <w:widowControl w:val="false"/>
-              <w:pBdr/>
               <w:shd w:val="clear" w:fill="auto"/>
               <w:spacing w:lineRule="auto" w:line="240" w:before="101" w:after="0"/>
               <w:ind w:hanging="0" w:left="89" w:right="0"/>
@@ -2558,7 +2784,27 @@
                 <w:shd w:fill="auto" w:val="clear"/>
                 <w:vertAlign w:val="baseline"/>
               </w:rPr>
-              <w:t>0.1601</w:t>
+              <w:t>0.1</w:t>
+            </w:r>
+            <w:r>
+              <w:rPr>
+                <w:rFonts w:eastAsia="Arial MT" w:cs="Arial MT"/>
+                <w:b w:val="false"/>
+                <w:i w:val="false"/>
+                <w:caps w:val="false"/>
+                <w:smallCaps w:val="false"/>
+                <w:strike w:val="false"/>
+                <w:dstrike w:val="false"/>
+                <w:color w:val="000000"/>
+                <w:position w:val="0"/>
+                <w:sz w:val="22"/>
+                <w:sz w:val="22"/>
+                <w:szCs w:val="22"/>
+                <w:u w:val="none"/>
+                <w:shd w:fill="auto" w:val="clear"/>
+                <w:vertAlign w:val="baseline"/>
+              </w:rPr>
+              <w:t>472</w:t>
             </w:r>
           </w:p>
         </w:tc>
@@ -2579,7 +2825,6 @@
               <w:keepNext w:val="false"/>
               <w:keepLines w:val="false"/>
               <w:widowControl w:val="false"/>
-              <w:pBdr/>
               <w:shd w:val="clear" w:fill="auto"/>
               <w:spacing w:lineRule="auto" w:line="240" w:before="100" w:after="0"/>
               <w:ind w:hanging="0" w:left="89" w:right="0"/>
@@ -2622,7 +2867,27 @@
                 <w:shd w:fill="auto" w:val="clear"/>
                 <w:vertAlign w:val="baseline"/>
               </w:rPr>
-              <w:t>0.2120</w:t>
+              <w:t>0.2</w:t>
+            </w:r>
+            <w:r>
+              <w:rPr>
+                <w:rFonts w:eastAsia="Arial MT" w:cs="Arial MT"/>
+                <w:b w:val="false"/>
+                <w:i w:val="false"/>
+                <w:caps w:val="false"/>
+                <w:smallCaps w:val="false"/>
+                <w:strike w:val="false"/>
+                <w:dstrike w:val="false"/>
+                <w:color w:val="000000"/>
+                <w:position w:val="0"/>
+                <w:sz w:val="22"/>
+                <w:sz w:val="22"/>
+                <w:szCs w:val="22"/>
+                <w:u w:val="none"/>
+                <w:shd w:fill="auto" w:val="clear"/>
+                <w:vertAlign w:val="baseline"/>
+              </w:rPr>
+              <w:t>720</w:t>
             </w:r>
           </w:p>
         </w:tc>
@@ -2642,7 +2907,6 @@
               <w:keepNext w:val="false"/>
               <w:keepLines w:val="false"/>
               <w:widowControl w:val="false"/>
-              <w:pBdr/>
               <w:shd w:val="clear" w:fill="auto"/>
               <w:spacing w:lineRule="auto" w:line="240" w:before="100" w:after="0"/>
               <w:ind w:hanging="0" w:left="89" w:right="0"/>
@@ -2684,7 +2948,27 @@
                 <w:shd w:fill="auto" w:val="clear"/>
                 <w:vertAlign w:val="baseline"/>
               </w:rPr>
-              <w:t>0.1533</w:t>
+              <w:t>0.</w:t>
+            </w:r>
+            <w:r>
+              <w:rPr>
+                <w:rFonts w:eastAsia="Arial MT" w:cs="Arial MT"/>
+                <w:b w:val="false"/>
+                <w:i w:val="false"/>
+                <w:caps w:val="false"/>
+                <w:smallCaps w:val="false"/>
+                <w:strike w:val="false"/>
+                <w:dstrike w:val="false"/>
+                <w:color w:val="000000"/>
+                <w:position w:val="0"/>
+                <w:sz w:val="22"/>
+                <w:sz w:val="22"/>
+                <w:szCs w:val="22"/>
+                <w:u w:val="none"/>
+                <w:shd w:fill="auto" w:val="clear"/>
+                <w:vertAlign w:val="baseline"/>
+              </w:rPr>
+              <w:t>2440</w:t>
             </w:r>
           </w:p>
         </w:tc>
@@ -2709,7 +2993,6 @@
               <w:keepNext w:val="false"/>
               <w:keepLines w:val="false"/>
               <w:widowControl w:val="false"/>
-              <w:pBdr/>
               <w:shd w:val="clear" w:fill="auto"/>
               <w:spacing w:lineRule="auto" w:line="240" w:before="98" w:after="0"/>
               <w:ind w:hanging="0" w:left="89" w:right="366"/>
@@ -2772,7 +3055,6 @@
               <w:keepNext w:val="false"/>
               <w:keepLines w:val="false"/>
               <w:widowControl w:val="false"/>
-              <w:pBdr/>
               <w:shd w:val="clear" w:fill="auto"/>
               <w:spacing w:lineRule="auto" w:line="240" w:before="99" w:after="0"/>
               <w:ind w:hanging="0" w:left="89" w:right="0"/>
@@ -2814,7 +3096,27 @@
                 <w:shd w:fill="auto" w:val="clear"/>
                 <w:vertAlign w:val="baseline"/>
               </w:rPr>
-              <w:t>0.1752</w:t>
+              <w:t>0.</w:t>
+            </w:r>
+            <w:r>
+              <w:rPr>
+                <w:rFonts w:eastAsia="Arial MT" w:cs="Arial MT"/>
+                <w:b w:val="false"/>
+                <w:i w:val="false"/>
+                <w:caps w:val="false"/>
+                <w:smallCaps w:val="false"/>
+                <w:strike w:val="false"/>
+                <w:dstrike w:val="false"/>
+                <w:color w:val="000000"/>
+                <w:position w:val="0"/>
+                <w:sz w:val="22"/>
+                <w:sz w:val="22"/>
+                <w:szCs w:val="22"/>
+                <w:u w:val="none"/>
+                <w:shd w:fill="auto" w:val="clear"/>
+                <w:vertAlign w:val="baseline"/>
+              </w:rPr>
+              <w:t>2135</w:t>
             </w:r>
           </w:p>
         </w:tc>
@@ -2834,7 +3136,6 @@
               <w:keepNext w:val="false"/>
               <w:keepLines w:val="false"/>
               <w:widowControl w:val="false"/>
-              <w:pBdr/>
               <w:shd w:val="clear" w:fill="auto"/>
               <w:spacing w:lineRule="auto" w:line="240" w:before="98" w:after="0"/>
               <w:ind w:hanging="0" w:left="89" w:right="0"/>
@@ -2877,7 +3178,27 @@
                 <w:shd w:fill="FFFF00" w:val="clear"/>
                 <w:vertAlign w:val="baseline"/>
               </w:rPr>
-              <w:t>0.2800</w:t>
+              <w:t>0.</w:t>
+            </w:r>
+            <w:r>
+              <w:rPr>
+                <w:rFonts w:eastAsia="Arial MT" w:cs="Arial MT"/>
+                <w:b w:val="false"/>
+                <w:i w:val="false"/>
+                <w:caps w:val="false"/>
+                <w:smallCaps w:val="false"/>
+                <w:strike w:val="false"/>
+                <w:dstrike w:val="false"/>
+                <w:color w:val="000000"/>
+                <w:position w:val="0"/>
+                <w:sz w:val="22"/>
+                <w:sz w:val="22"/>
+                <w:szCs w:val="22"/>
+                <w:u w:val="none"/>
+                <w:shd w:fill="FFFF00" w:val="clear"/>
+                <w:vertAlign w:val="baseline"/>
+              </w:rPr>
+              <w:t>3600</w:t>
             </w:r>
           </w:p>
         </w:tc>
@@ -2897,46 +3218,31 @@
               <w:keepNext w:val="false"/>
               <w:keepLines w:val="false"/>
               <w:widowControl w:val="false"/>
-              <w:pBdr/>
               <w:shd w:val="clear" w:fill="auto"/>
               <w:spacing w:lineRule="auto" w:line="240" w:before="98" w:after="0"/>
               <w:ind w:hanging="0" w:left="89" w:right="0"/>
               <w:jc w:val="left"/>
               <w:rPr>
-                <w:rFonts w:ascii="Arial MT" w:hAnsi="Arial MT" w:eastAsia="Arial MT" w:cs="Arial MT"/>
-                <w:b w:val="false"/>
-                <w:i w:val="false"/>
-                <w:i w:val="false"/>
-                <w:caps w:val="false"/>
-                <w:smallCaps w:val="false"/>
-                <w:strike w:val="false"/>
-                <w:dstrike w:val="false"/>
-                <w:color w:val="000000"/>
-                <w:position w:val="0"/>
-                <w:sz w:val="22"/>
-                <w:sz w:val="22"/>
-                <w:szCs w:val="22"/>
-                <w:u w:val="none"/>
-                <w:shd w:fill="auto" w:val="clear"/>
-                <w:vertAlign w:val="baseline"/>
-              </w:rPr>
-            </w:pPr>
-            <w:r>
-              <w:rPr>
-                <w:rFonts w:eastAsia="Arial MT" w:cs="Arial MT"/>
-                <w:b w:val="false"/>
-                <w:i w:val="false"/>
-                <w:caps w:val="false"/>
-                <w:smallCaps w:val="false"/>
-                <w:strike w:val="false"/>
-                <w:dstrike w:val="false"/>
-                <w:color w:val="000000"/>
-                <w:position w:val="0"/>
-                <w:sz w:val="22"/>
-                <w:sz w:val="22"/>
-                <w:szCs w:val="22"/>
-                <w:u w:val="none"/>
-                <w:shd w:fill="auto" w:val="clear"/>
+                <w:highlight w:val="none"/>
+                <w:shd w:fill="FFFF00" w:val="clear"/>
+              </w:rPr>
+            </w:pPr>
+            <w:r>
+              <w:rPr>
+                <w:rFonts w:eastAsia="Arial MT" w:cs="Arial MT"/>
+                <w:b w:val="false"/>
+                <w:i w:val="false"/>
+                <w:caps w:val="false"/>
+                <w:smallCaps w:val="false"/>
+                <w:strike w:val="false"/>
+                <w:dstrike w:val="false"/>
+                <w:color w:val="000000"/>
+                <w:position w:val="0"/>
+                <w:sz w:val="22"/>
+                <w:sz w:val="22"/>
+                <w:szCs w:val="22"/>
+                <w:u w:val="none"/>
+                <w:shd w:fill="FFFF00" w:val="clear"/>
                 <w:vertAlign w:val="baseline"/>
               </w:rPr>
               <w:t xml:space="preserve"> </w:t>
@@ -2956,10 +3262,30 @@
                 <w:sz w:val="22"/>
                 <w:szCs w:val="22"/>
                 <w:u w:val="none"/>
-                <w:shd w:fill="auto" w:val="clear"/>
-                <w:vertAlign w:val="baseline"/>
-              </w:rPr>
-              <w:t>0.2080</w:t>
+                <w:shd w:fill="FFFF00" w:val="clear"/>
+                <w:vertAlign w:val="baseline"/>
+              </w:rPr>
+              <w:t>0.2</w:t>
+            </w:r>
+            <w:r>
+              <w:rPr>
+                <w:rFonts w:eastAsia="Arial MT" w:cs="Arial MT"/>
+                <w:b w:val="false"/>
+                <w:i w:val="false"/>
+                <w:caps w:val="false"/>
+                <w:smallCaps w:val="false"/>
+                <w:strike w:val="false"/>
+                <w:dstrike w:val="false"/>
+                <w:color w:val="000000"/>
+                <w:position w:val="0"/>
+                <w:sz w:val="22"/>
+                <w:sz w:val="22"/>
+                <w:szCs w:val="22"/>
+                <w:u w:val="none"/>
+                <w:shd w:fill="FFFF00" w:val="clear"/>
+                <w:vertAlign w:val="baseline"/>
+              </w:rPr>
+              <w:t>907</w:t>
             </w:r>
           </w:p>
         </w:tc>
@@ -2984,7 +3310,6 @@
               <w:keepNext w:val="false"/>
               <w:keepLines w:val="false"/>
               <w:widowControl w:val="false"/>
-              <w:pBdr/>
               <w:shd w:val="clear" w:fill="auto"/>
               <w:spacing w:lineRule="auto" w:line="240" w:before="109" w:after="0"/>
               <w:ind w:hanging="0" w:left="89" w:right="568"/>
@@ -3047,7 +3372,6 @@
               <w:keepNext w:val="false"/>
               <w:keepLines w:val="false"/>
               <w:widowControl w:val="false"/>
-              <w:pBdr/>
               <w:shd w:val="clear" w:fill="auto"/>
               <w:spacing w:lineRule="auto" w:line="240" w:before="97" w:after="0"/>
               <w:ind w:hanging="0" w:left="89" w:right="0"/>
@@ -3089,7 +3413,27 @@
                 <w:shd w:fill="auto" w:val="clear"/>
                 <w:vertAlign w:val="baseline"/>
               </w:rPr>
-              <w:t>0.1640</w:t>
+              <w:t>0.</w:t>
+            </w:r>
+            <w:r>
+              <w:rPr>
+                <w:rFonts w:eastAsia="Arial MT" w:cs="Arial MT"/>
+                <w:b w:val="false"/>
+                <w:i w:val="false"/>
+                <w:caps w:val="false"/>
+                <w:smallCaps w:val="false"/>
+                <w:strike w:val="false"/>
+                <w:dstrike w:val="false"/>
+                <w:color w:val="000000"/>
+                <w:position w:val="0"/>
+                <w:sz w:val="22"/>
+                <w:sz w:val="22"/>
+                <w:szCs w:val="22"/>
+                <w:u w:val="none"/>
+                <w:shd w:fill="auto" w:val="clear"/>
+                <w:vertAlign w:val="baseline"/>
+              </w:rPr>
+              <w:t>2021</w:t>
             </w:r>
           </w:p>
         </w:tc>
@@ -3109,49 +3453,54 @@
               <w:keepNext w:val="false"/>
               <w:keepLines w:val="false"/>
               <w:widowControl w:val="false"/>
-              <w:pBdr/>
               <w:shd w:val="clear" w:fill="auto"/>
               <w:spacing w:lineRule="auto" w:line="240" w:before="109" w:after="0"/>
               <w:ind w:hanging="0" w:left="89" w:right="0"/>
               <w:jc w:val="left"/>
               <w:rPr>
-                <w:rFonts w:ascii="Arial MT" w:hAnsi="Arial MT" w:eastAsia="Arial MT" w:cs="Arial MT"/>
-                <w:b w:val="false"/>
-                <w:i w:val="false"/>
-                <w:i w:val="false"/>
-                <w:caps w:val="false"/>
-                <w:smallCaps w:val="false"/>
-                <w:strike w:val="false"/>
-                <w:dstrike w:val="false"/>
-                <w:color w:val="000000"/>
-                <w:position w:val="0"/>
-                <w:sz w:val="22"/>
-                <w:sz w:val="22"/>
-                <w:szCs w:val="22"/>
-                <w:u w:val="none"/>
-                <w:shd w:fill="auto" w:val="clear"/>
-                <w:vertAlign w:val="baseline"/>
-              </w:rPr>
-            </w:pPr>
-            <w:r>
-              <w:rPr>
-                <w:rFonts w:eastAsia="Arial MT" w:cs="Arial MT"/>
-                <w:b w:val="false"/>
-                <w:i w:val="false"/>
-                <w:caps w:val="false"/>
-                <w:smallCaps w:val="false"/>
-                <w:strike w:val="false"/>
-                <w:dstrike w:val="false"/>
-                <w:color w:val="000000"/>
-                <w:position w:val="0"/>
-                <w:sz w:val="22"/>
-                <w:sz w:val="22"/>
-                <w:szCs w:val="22"/>
-                <w:u w:val="none"/>
-                <w:shd w:fill="auto" w:val="clear"/>
-                <w:vertAlign w:val="baseline"/>
-              </w:rPr>
-              <w:t>0.2480</w:t>
+                <w:highlight w:val="none"/>
+                <w:shd w:fill="FFFF00" w:val="clear"/>
+              </w:rPr>
+            </w:pPr>
+            <w:r>
+              <w:rPr>
+                <w:rFonts w:eastAsia="Arial MT" w:cs="Arial MT"/>
+                <w:b w:val="false"/>
+                <w:i w:val="false"/>
+                <w:caps w:val="false"/>
+                <w:smallCaps w:val="false"/>
+                <w:strike w:val="false"/>
+                <w:dstrike w:val="false"/>
+                <w:color w:val="000000"/>
+                <w:position w:val="0"/>
+                <w:sz w:val="22"/>
+                <w:sz w:val="22"/>
+                <w:szCs w:val="22"/>
+                <w:u w:val="none"/>
+                <w:shd w:fill="FFFF00" w:val="clear"/>
+                <w:vertAlign w:val="baseline"/>
+              </w:rPr>
+              <w:t>0.</w:t>
+            </w:r>
+            <w:r>
+              <w:rPr>
+                <w:rFonts w:eastAsia="Arial MT" w:cs="Arial MT"/>
+                <w:b w:val="false"/>
+                <w:i w:val="false"/>
+                <w:caps w:val="false"/>
+                <w:smallCaps w:val="false"/>
+                <w:strike w:val="false"/>
+                <w:dstrike w:val="false"/>
+                <w:color w:val="000000"/>
+                <w:position w:val="0"/>
+                <w:sz w:val="22"/>
+                <w:sz w:val="22"/>
+                <w:szCs w:val="22"/>
+                <w:u w:val="none"/>
+                <w:shd w:fill="FFFF00" w:val="clear"/>
+                <w:vertAlign w:val="baseline"/>
+              </w:rPr>
+              <w:t>3080</w:t>
             </w:r>
           </w:p>
         </w:tc>
@@ -3171,7 +3520,6 @@
               <w:keepNext w:val="false"/>
               <w:keepLines w:val="false"/>
               <w:widowControl w:val="false"/>
-              <w:pBdr/>
               <w:shd w:val="clear" w:fill="auto"/>
               <w:spacing w:lineRule="auto" w:line="240" w:before="109" w:after="0"/>
               <w:ind w:hanging="0" w:left="89" w:right="0"/>
@@ -3213,7 +3561,27 @@
                 <w:shd w:fill="auto" w:val="clear"/>
                 <w:vertAlign w:val="baseline"/>
               </w:rPr>
-              <w:t>0.1920</w:t>
+              <w:t>0.</w:t>
+            </w:r>
+            <w:r>
+              <w:rPr>
+                <w:rFonts w:eastAsia="Arial MT" w:cs="Arial MT"/>
+                <w:b w:val="false"/>
+                <w:i w:val="false"/>
+                <w:caps w:val="false"/>
+                <w:smallCaps w:val="false"/>
+                <w:strike w:val="false"/>
+                <w:dstrike w:val="false"/>
+                <w:color w:val="000000"/>
+                <w:position w:val="0"/>
+                <w:sz w:val="22"/>
+                <w:sz w:val="22"/>
+                <w:szCs w:val="22"/>
+                <w:u w:val="none"/>
+                <w:shd w:fill="auto" w:val="clear"/>
+                <w:vertAlign w:val="baseline"/>
+              </w:rPr>
+              <w:t>2573</w:t>
             </w:r>
           </w:p>
         </w:tc>
@@ -3226,7 +3594,6 @@
         <w:keepLines w:val="false"/>
         <w:pageBreakBefore w:val="false"/>
         <w:widowControl w:val="false"/>
-        <w:pBdr/>
         <w:shd w:val="clear" w:fill="auto"/>
         <w:spacing w:lineRule="auto" w:line="240" w:before="0" w:after="0"/>
         <w:ind w:hanging="0" w:left="0" w:right="0"/>
@@ -3277,7 +3644,6 @@
         <w:keepLines w:val="false"/>
         <w:pageBreakBefore w:val="false"/>
         <w:widowControl w:val="false"/>
-        <w:pBdr/>
         <w:shd w:val="clear" w:fill="auto"/>
         <w:spacing w:lineRule="auto" w:line="240" w:before="0" w:after="0"/>
         <w:ind w:hanging="0" w:left="0" w:right="0"/>
@@ -3352,7 +3718,12 @@
         </w:rPr>
       </w:pPr>
       <w:r>
-        <w:rPr/>
+        <w:rPr>
+          <w:rFonts w:eastAsia="Arial" w:cs="Arial" w:ascii="Arial" w:hAnsi="Arial"/>
+          <w:b/>
+          <w:sz w:val="28"/>
+          <w:szCs w:val="28"/>
+        </w:rPr>
       </w:r>
     </w:p>
     <w:p>
@@ -3371,22 +3742,23 @@
           <w:sz w:val="28"/>
           <w:szCs w:val="28"/>
         </w:rPr>
-        <w:t>The precision of the above retreival models starts with a higher score, and lacks comparitively as the documents increase and the scores go down.</w:t>
+        <w:t>TF-IDF's superior performance suggests its effectiveness in weighting term importance across the dataset, making it highly capable of identifying relevant documents both in early retrieval and on average.</w:t>
       </w:r>
     </w:p>
     <w:p>
       <w:pPr>
         <w:pStyle w:val="Normal1"/>
         <w:rPr>
-          <w:rFonts w:ascii="Arial" w:hAnsi="Arial" w:eastAsia="Arial" w:cs="Arial"/>
+          <w:b w:val="false"/>
+          <w:bCs w:val="false"/>
+        </w:rPr>
+      </w:pPr>
+      <w:r>
+        <w:rPr>
+          <w:rFonts w:eastAsia="Arial" w:cs="Arial" w:ascii="Arial" w:hAnsi="Arial"/>
+          <w:b/>
           <w:sz w:val="28"/>
           <w:szCs w:val="28"/>
-        </w:rPr>
-      </w:pPr>
-      <w:r>
-        <w:rPr>
-          <w:b w:val="false"/>
-          <w:bCs w:val="false"/>
         </w:rPr>
       </w:r>
     </w:p>
@@ -3406,8 +3778,34 @@
           <w:sz w:val="28"/>
           <w:szCs w:val="28"/>
         </w:rPr>
-        <w:t>The unigram models show a similar trend as the score stays up at the initial 10 documents, but the score is then pulled down at the 30</w:t>
+        <w:t>Variability in model performance across different metrics underscores the importance of selecting the right model based on the specific needs of a retrieval task. For instance, if the goal is to maximize the relevance of the top 10 results, models like Okapi TF and the Unigram LM with Laplace Smoothing perform comparably to more complex models.</w:t>
       </w:r>
+    </w:p>
+    <w:p>
+      <w:pPr>
+        <w:pStyle w:val="Normal1"/>
+        <w:rPr>
+          <w:b w:val="false"/>
+          <w:bCs w:val="false"/>
+        </w:rPr>
+      </w:pPr>
+      <w:r>
+        <w:rPr>
+          <w:rFonts w:eastAsia="Arial" w:cs="Arial" w:ascii="Arial" w:hAnsi="Arial"/>
+          <w:b/>
+          <w:sz w:val="28"/>
+          <w:szCs w:val="28"/>
+        </w:rPr>
+      </w:r>
+    </w:p>
+    <w:p>
+      <w:pPr>
+        <w:pStyle w:val="Normal1"/>
+        <w:rPr>
+          <w:b w:val="false"/>
+          <w:bCs w:val="false"/>
+        </w:rPr>
+      </w:pPr>
       <w:r>
         <w:rPr>
           <w:rFonts w:eastAsia="Arial" w:cs="Arial" w:ascii="Arial" w:hAnsi="Arial"/>
@@ -3415,10 +3813,52 @@
           <w:bCs w:val="false"/>
           <w:sz w:val="28"/>
           <w:szCs w:val="28"/>
-          <w:vertAlign w:val="superscript"/>
-        </w:rPr>
-        <w:t>th</w:t>
+        </w:rPr>
+        <w:t>The generally lower performance of Okapi BM-25 may reflect the model's sensitivity to the specific dataset or task parameters, such as the document length distribution or the use of query-specific tuning parameters.</w:t>
       </w:r>
+    </w:p>
+    <w:p>
+      <w:pPr>
+        <w:pStyle w:val="Normal1"/>
+        <w:rPr>
+          <w:b w:val="false"/>
+          <w:bCs w:val="false"/>
+        </w:rPr>
+      </w:pPr>
+      <w:r>
+        <w:rPr>
+          <w:rFonts w:eastAsia="Arial" w:cs="Arial" w:ascii="Arial" w:hAnsi="Arial"/>
+          <w:b/>
+          <w:sz w:val="28"/>
+          <w:szCs w:val="28"/>
+        </w:rPr>
+      </w:r>
+    </w:p>
+    <w:p>
+      <w:pPr>
+        <w:pStyle w:val="Normal1"/>
+        <w:rPr>
+          <w:b w:val="false"/>
+          <w:bCs w:val="false"/>
+        </w:rPr>
+      </w:pPr>
+      <w:r>
+        <w:rPr>
+          <w:rFonts w:eastAsia="Arial" w:cs="Arial" w:ascii="Arial" w:hAnsi="Arial"/>
+          <w:b/>
+          <w:sz w:val="28"/>
+          <w:szCs w:val="28"/>
+        </w:rPr>
+      </w:r>
+    </w:p>
+    <w:p>
+      <w:pPr>
+        <w:pStyle w:val="Normal1"/>
+        <w:rPr>
+          <w:b w:val="false"/>
+          <w:bCs w:val="false"/>
+        </w:rPr>
+      </w:pPr>
       <w:r>
         <w:rPr>
           <w:rFonts w:eastAsia="Arial" w:cs="Arial" w:ascii="Arial" w:hAnsi="Arial"/>
@@ -3427,21 +3867,7 @@
           <w:sz w:val="28"/>
           <w:szCs w:val="28"/>
         </w:rPr>
-        <w:t xml:space="preserve"> document state.</w:t>
-      </w:r>
-    </w:p>
-    <w:p>
-      <w:pPr>
-        <w:pStyle w:val="Normal1"/>
-        <w:rPr>
-          <w:rFonts w:ascii="Arial" w:hAnsi="Arial" w:eastAsia="Arial" w:cs="Arial"/>
-          <w:b/>
-          <w:sz w:val="28"/>
-          <w:szCs w:val="28"/>
-        </w:rPr>
-      </w:pPr>
-      <w:r>
-        <w:rPr/>
+        <w:t>The effectiveness of language models (with smoothing) in certain contexts suggests that incorporating understanding of language structure and term distribution can be valuable, though they may require careful tuning and adaptation to match the performance of more straightforward statistical methods like TF-IDF.</w:t>
       </w:r>
     </w:p>
     <w:p>
@@ -3451,7 +3877,6 @@
         <w:keepLines w:val="false"/>
         <w:pageBreakBefore w:val="false"/>
         <w:widowControl w:val="false"/>
-        <w:pBdr/>
         <w:shd w:val="clear" w:fill="auto"/>
         <w:spacing w:lineRule="auto" w:line="240" w:before="0" w:after="0"/>
         <w:ind w:hanging="0" w:left="0" w:right="0"/>
@@ -3502,7 +3927,6 @@
         <w:keepLines w:val="false"/>
         <w:pageBreakBefore w:val="false"/>
         <w:widowControl w:val="false"/>
-        <w:pBdr/>
         <w:shd w:val="clear" w:fill="auto"/>
         <w:spacing w:lineRule="auto" w:line="240" w:before="0" w:after="0"/>
         <w:ind w:hanging="0" w:left="0" w:right="0"/>
@@ -3528,367 +3952,9 @@
       </w:pPr>
       <w:r>
         <w:rPr>
-          <w:rFonts w:eastAsia="Arial MT" w:cs="Arial MT"/>
-          <w:b w:val="false"/>
-          <w:i w:val="false"/>
-          <w:caps w:val="false"/>
-          <w:smallCaps w:val="false"/>
-          <w:strike w:val="false"/>
-          <w:dstrike w:val="false"/>
-          <w:color w:val="000000"/>
-          <w:position w:val="0"/>
-          <w:sz w:val="20"/>
           <w:sz w:val="20"/>
           <w:szCs w:val="20"/>
-          <w:u w:val="none"/>
-          <w:shd w:fill="auto" w:val="clear"/>
-          <w:vertAlign w:val="baseline"/>
-        </w:rPr>
-      </w:r>
-    </w:p>
-    <w:p>
-      <w:pPr>
-        <w:pStyle w:val="Normal1"/>
-        <w:keepNext w:val="false"/>
-        <w:keepLines w:val="false"/>
-        <w:pageBreakBefore w:val="false"/>
-        <w:widowControl w:val="false"/>
-        <w:pBdr/>
-        <w:shd w:val="clear" w:fill="auto"/>
-        <w:spacing w:lineRule="auto" w:line="240" w:before="0" w:after="0"/>
-        <w:ind w:hanging="0" w:left="0" w:right="0"/>
-        <w:jc w:val="left"/>
-        <w:rPr>
-          <w:rFonts w:ascii="Arial MT" w:hAnsi="Arial MT" w:eastAsia="Arial MT" w:cs="Arial MT"/>
-          <w:b w:val="false"/>
-          <w:i w:val="false"/>
-          <w:i w:val="false"/>
-          <w:caps w:val="false"/>
-          <w:smallCaps w:val="false"/>
-          <w:strike w:val="false"/>
-          <w:dstrike w:val="false"/>
-          <w:color w:val="000000"/>
-          <w:position w:val="0"/>
-          <w:sz w:val="20"/>
-          <w:sz w:val="20"/>
-          <w:szCs w:val="20"/>
-          <w:u w:val="none"/>
-          <w:shd w:fill="auto" w:val="clear"/>
-          <w:vertAlign w:val="baseline"/>
-        </w:rPr>
-      </w:pPr>
-      <w:r>
-        <w:rPr>
-          <w:rFonts w:eastAsia="Arial MT" w:cs="Arial MT"/>
-          <w:b w:val="false"/>
-          <w:i w:val="false"/>
-          <w:caps w:val="false"/>
-          <w:smallCaps w:val="false"/>
-          <w:strike w:val="false"/>
-          <w:dstrike w:val="false"/>
-          <w:color w:val="000000"/>
-          <w:position w:val="0"/>
-          <w:sz w:val="20"/>
-          <w:sz w:val="20"/>
-          <w:szCs w:val="20"/>
-          <w:u w:val="none"/>
-          <w:shd w:fill="auto" w:val="clear"/>
-          <w:vertAlign w:val="baseline"/>
-        </w:rPr>
-      </w:r>
-    </w:p>
-    <w:p>
-      <w:pPr>
-        <w:pStyle w:val="Normal1"/>
-        <w:keepNext w:val="false"/>
-        <w:keepLines w:val="false"/>
-        <w:pageBreakBefore w:val="false"/>
-        <w:widowControl w:val="false"/>
-        <w:pBdr/>
-        <w:shd w:val="clear" w:fill="auto"/>
-        <w:spacing w:lineRule="auto" w:line="240" w:before="0" w:after="0"/>
-        <w:ind w:hanging="0" w:left="0" w:right="0"/>
-        <w:jc w:val="left"/>
-        <w:rPr>
-          <w:rFonts w:ascii="Arial MT" w:hAnsi="Arial MT" w:eastAsia="Arial MT" w:cs="Arial MT"/>
-          <w:b w:val="false"/>
-          <w:i w:val="false"/>
-          <w:i w:val="false"/>
-          <w:caps w:val="false"/>
-          <w:smallCaps w:val="false"/>
-          <w:strike w:val="false"/>
-          <w:dstrike w:val="false"/>
-          <w:color w:val="000000"/>
-          <w:position w:val="0"/>
-          <w:sz w:val="20"/>
-          <w:sz w:val="20"/>
-          <w:szCs w:val="20"/>
-          <w:u w:val="none"/>
-          <w:shd w:fill="auto" w:val="clear"/>
-          <w:vertAlign w:val="baseline"/>
-        </w:rPr>
-      </w:pPr>
-      <w:r>
-        <w:rPr>
-          <w:rFonts w:eastAsia="Arial MT" w:cs="Arial MT"/>
-          <w:b w:val="false"/>
-          <w:i w:val="false"/>
-          <w:caps w:val="false"/>
-          <w:smallCaps w:val="false"/>
-          <w:strike w:val="false"/>
-          <w:dstrike w:val="false"/>
-          <w:color w:val="000000"/>
-          <w:position w:val="0"/>
-          <w:sz w:val="20"/>
-          <w:sz w:val="20"/>
-          <w:szCs w:val="20"/>
-          <w:u w:val="none"/>
-          <w:shd w:fill="auto" w:val="clear"/>
-          <w:vertAlign w:val="baseline"/>
-        </w:rPr>
-      </w:r>
-    </w:p>
-    <w:p>
-      <w:pPr>
-        <w:pStyle w:val="Normal1"/>
-        <w:keepNext w:val="false"/>
-        <w:keepLines w:val="false"/>
-        <w:pageBreakBefore w:val="false"/>
-        <w:widowControl w:val="false"/>
-        <w:pBdr/>
-        <w:shd w:val="clear" w:fill="auto"/>
-        <w:spacing w:lineRule="auto" w:line="240" w:before="0" w:after="0"/>
-        <w:ind w:hanging="0" w:left="0" w:right="0"/>
-        <w:jc w:val="left"/>
-        <w:rPr>
-          <w:rFonts w:ascii="Arial MT" w:hAnsi="Arial MT" w:eastAsia="Arial MT" w:cs="Arial MT"/>
-          <w:b w:val="false"/>
-          <w:i w:val="false"/>
-          <w:i w:val="false"/>
-          <w:caps w:val="false"/>
-          <w:smallCaps w:val="false"/>
-          <w:strike w:val="false"/>
-          <w:dstrike w:val="false"/>
-          <w:color w:val="000000"/>
-          <w:position w:val="0"/>
-          <w:sz w:val="20"/>
-          <w:sz w:val="20"/>
-          <w:szCs w:val="20"/>
-          <w:u w:val="none"/>
-          <w:shd w:fill="auto" w:val="clear"/>
-          <w:vertAlign w:val="baseline"/>
-        </w:rPr>
-      </w:pPr>
-      <w:r>
-        <w:rPr>
-          <w:rFonts w:eastAsia="Arial MT" w:cs="Arial MT"/>
-          <w:b w:val="false"/>
-          <w:i w:val="false"/>
-          <w:caps w:val="false"/>
-          <w:smallCaps w:val="false"/>
-          <w:strike w:val="false"/>
-          <w:dstrike w:val="false"/>
-          <w:color w:val="000000"/>
-          <w:position w:val="0"/>
-          <w:sz w:val="20"/>
-          <w:sz w:val="20"/>
-          <w:szCs w:val="20"/>
-          <w:u w:val="none"/>
-          <w:shd w:fill="auto" w:val="clear"/>
-          <w:vertAlign w:val="baseline"/>
-        </w:rPr>
-      </w:r>
-    </w:p>
-    <w:p>
-      <w:pPr>
-        <w:pStyle w:val="Normal1"/>
-        <w:keepNext w:val="false"/>
-        <w:keepLines w:val="false"/>
-        <w:pageBreakBefore w:val="false"/>
-        <w:widowControl w:val="false"/>
-        <w:pBdr/>
-        <w:shd w:val="clear" w:fill="auto"/>
-        <w:spacing w:lineRule="auto" w:line="240" w:before="0" w:after="0"/>
-        <w:ind w:hanging="0" w:left="0" w:right="0"/>
-        <w:jc w:val="left"/>
-        <w:rPr>
-          <w:rFonts w:ascii="Arial MT" w:hAnsi="Arial MT" w:eastAsia="Arial MT" w:cs="Arial MT"/>
-          <w:b w:val="false"/>
-          <w:i w:val="false"/>
-          <w:i w:val="false"/>
-          <w:caps w:val="false"/>
-          <w:smallCaps w:val="false"/>
-          <w:strike w:val="false"/>
-          <w:dstrike w:val="false"/>
-          <w:color w:val="000000"/>
-          <w:position w:val="0"/>
-          <w:sz w:val="20"/>
-          <w:sz w:val="20"/>
-          <w:szCs w:val="20"/>
-          <w:u w:val="none"/>
-          <w:shd w:fill="auto" w:val="clear"/>
-          <w:vertAlign w:val="baseline"/>
-        </w:rPr>
-      </w:pPr>
-      <w:r>
-        <w:rPr>
-          <w:rFonts w:eastAsia="Arial MT" w:cs="Arial MT"/>
-          <w:b w:val="false"/>
-          <w:i w:val="false"/>
-          <w:caps w:val="false"/>
-          <w:smallCaps w:val="false"/>
-          <w:strike w:val="false"/>
-          <w:dstrike w:val="false"/>
-          <w:color w:val="000000"/>
-          <w:position w:val="0"/>
-          <w:sz w:val="20"/>
-          <w:sz w:val="20"/>
-          <w:szCs w:val="20"/>
-          <w:u w:val="none"/>
-          <w:shd w:fill="auto" w:val="clear"/>
-          <w:vertAlign w:val="baseline"/>
-        </w:rPr>
-      </w:r>
-    </w:p>
-    <w:p>
-      <w:pPr>
-        <w:pStyle w:val="Normal1"/>
-        <w:keepNext w:val="false"/>
-        <w:keepLines w:val="false"/>
-        <w:pageBreakBefore w:val="false"/>
-        <w:widowControl w:val="false"/>
-        <w:pBdr/>
-        <w:shd w:val="clear" w:fill="auto"/>
-        <w:spacing w:lineRule="auto" w:line="240" w:before="0" w:after="0"/>
-        <w:ind w:hanging="0" w:left="0" w:right="0"/>
-        <w:jc w:val="left"/>
-        <w:rPr>
-          <w:sz w:val="20"/>
-          <w:szCs w:val="20"/>
-        </w:rPr>
-      </w:pPr>
-      <w:r>
-        <w:rPr>
-          <w:sz w:val="20"/>
-          <w:szCs w:val="20"/>
-        </w:rPr>
-      </w:r>
-    </w:p>
-    <w:p>
-      <w:pPr>
-        <w:pStyle w:val="Normal1"/>
-        <w:keepNext w:val="false"/>
-        <w:keepLines w:val="false"/>
-        <w:pageBreakBefore w:val="false"/>
-        <w:widowControl w:val="false"/>
-        <w:pBdr/>
-        <w:shd w:val="clear" w:fill="auto"/>
-        <w:spacing w:lineRule="auto" w:line="240" w:before="0" w:after="0"/>
-        <w:ind w:hanging="0" w:left="0" w:right="0"/>
-        <w:jc w:val="left"/>
-        <w:rPr>
-          <w:sz w:val="20"/>
-          <w:szCs w:val="20"/>
-        </w:rPr>
-      </w:pPr>
-      <w:r>
-        <w:rPr>
-          <w:sz w:val="20"/>
-          <w:szCs w:val="20"/>
-        </w:rPr>
-      </w:r>
-    </w:p>
-    <w:p>
-      <w:pPr>
-        <w:pStyle w:val="Normal1"/>
-        <w:keepNext w:val="false"/>
-        <w:keepLines w:val="false"/>
-        <w:pageBreakBefore w:val="false"/>
-        <w:widowControl w:val="false"/>
-        <w:pBdr/>
-        <w:shd w:val="clear" w:fill="auto"/>
-        <w:spacing w:lineRule="auto" w:line="240" w:before="0" w:after="0"/>
-        <w:ind w:hanging="0" w:left="0" w:right="0"/>
-        <w:jc w:val="left"/>
-        <w:rPr>
-          <w:sz w:val="20"/>
-          <w:szCs w:val="20"/>
-        </w:rPr>
-      </w:pPr>
-      <w:r>
-        <w:rPr>
-          <w:sz w:val="20"/>
-          <w:szCs w:val="20"/>
-        </w:rPr>
-      </w:r>
-    </w:p>
-    <w:p>
-      <w:pPr>
-        <w:pStyle w:val="Normal1"/>
-        <w:keepNext w:val="false"/>
-        <w:keepLines w:val="false"/>
-        <w:pageBreakBefore w:val="false"/>
-        <w:widowControl w:val="false"/>
-        <w:pBdr/>
-        <w:shd w:val="clear" w:fill="auto"/>
-        <w:spacing w:lineRule="auto" w:line="240" w:before="0" w:after="0"/>
-        <w:ind w:hanging="0" w:left="0" w:right="0"/>
-        <w:jc w:val="left"/>
-        <w:rPr>
-          <w:sz w:val="20"/>
-          <w:szCs w:val="20"/>
-        </w:rPr>
-      </w:pPr>
-      <w:r>
-        <w:rPr>
-          <w:sz w:val="20"/>
-          <w:szCs w:val="20"/>
-        </w:rPr>
-      </w:r>
-    </w:p>
-    <w:p>
-      <w:pPr>
-        <w:pStyle w:val="Normal1"/>
-        <w:keepNext w:val="false"/>
-        <w:keepLines w:val="false"/>
-        <w:pageBreakBefore w:val="false"/>
-        <w:widowControl w:val="false"/>
-        <w:pBdr/>
-        <w:shd w:val="clear" w:fill="auto"/>
-        <w:spacing w:lineRule="auto" w:line="240" w:before="0" w:after="0"/>
-        <w:ind w:hanging="0" w:left="0" w:right="0"/>
-        <w:jc w:val="left"/>
-        <w:rPr>
-          <w:sz w:val="20"/>
-          <w:szCs w:val="20"/>
-        </w:rPr>
-      </w:pPr>
-      <w:r>
-        <w:rPr>
-          <w:sz w:val="20"/>
-          <w:szCs w:val="20"/>
-        </w:rPr>
-      </w:r>
-    </w:p>
-    <w:p>
-      <w:pPr>
-        <w:pStyle w:val="Normal1"/>
-        <w:keepNext w:val="false"/>
-        <w:keepLines w:val="false"/>
-        <w:pageBreakBefore w:val="false"/>
-        <w:widowControl w:val="false"/>
-        <w:pBdr/>
-        <w:shd w:val="clear" w:fill="auto"/>
-        <w:spacing w:lineRule="auto" w:line="240" w:before="0" w:after="0"/>
-        <w:ind w:hanging="0" w:left="0" w:right="0"/>
-        <w:jc w:val="left"/>
-        <w:rPr>
-          <w:sz w:val="20"/>
-          <w:szCs w:val="20"/>
-        </w:rPr>
-      </w:pPr>
-      <w:r>
-        <w:rPr/>
+        </w:rPr>
       </w:r>
     </w:p>
     <w:p>
@@ -3911,7 +3977,6 @@
         <w:keepLines w:val="false"/>
         <w:pageBreakBefore w:val="false"/>
         <w:widowControl w:val="false"/>
-        <w:pBdr/>
         <w:shd w:val="clear" w:fill="auto"/>
         <w:spacing w:lineRule="auto" w:line="240" w:before="48" w:after="0"/>
         <w:ind w:hanging="0" w:left="113" w:right="150"/>
@@ -3989,7 +4054,6 @@
         <w:keepLines w:val="false"/>
         <w:pageBreakBefore w:val="false"/>
         <w:widowControl w:val="false"/>
-        <w:pBdr/>
         <w:shd w:val="clear" w:fill="auto"/>
         <w:spacing w:lineRule="auto" w:line="240" w:before="48" w:after="0"/>
         <w:ind w:hanging="0" w:left="113" w:right="150"/>
@@ -4044,7 +4108,6 @@
           <w:ilvl w:val="0"/>
           <w:numId w:val="1"/>
         </w:numPr>
-        <w:pBdr/>
         <w:shd w:val="clear" w:fill="auto"/>
         <w:spacing w:lineRule="auto" w:line="240" w:before="48" w:after="0"/>
         <w:ind w:hanging="360" w:left="473" w:right="150"/>
@@ -4140,7 +4203,6 @@
         <w:keepLines w:val="false"/>
         <w:pageBreakBefore w:val="false"/>
         <w:widowControl w:val="false"/>
-        <w:pBdr/>
         <w:shd w:val="clear" w:fill="auto"/>
         <w:spacing w:lineRule="auto" w:line="240" w:before="10" w:after="0"/>
         <w:ind w:hanging="0" w:left="0" w:right="0"/>
@@ -4226,7 +4288,6 @@
               <w:keepNext w:val="false"/>
               <w:keepLines w:val="false"/>
               <w:widowControl w:val="false"/>
-              <w:pBdr/>
               <w:shd w:val="clear" w:fill="auto"/>
               <w:spacing w:lineRule="auto" w:line="240" w:before="103" w:after="0"/>
               <w:ind w:hanging="0" w:left="89" w:right="0"/>
@@ -4289,7 +4350,6 @@
               <w:keepNext w:val="false"/>
               <w:keepLines w:val="false"/>
               <w:widowControl w:val="false"/>
-              <w:pBdr/>
               <w:shd w:val="clear" w:fill="auto"/>
               <w:spacing w:lineRule="auto" w:line="240" w:before="103" w:after="0"/>
               <w:ind w:hanging="0" w:left="89" w:right="0"/>
@@ -4352,7 +4412,6 @@
               <w:keepNext w:val="false"/>
               <w:keepLines w:val="false"/>
               <w:widowControl w:val="false"/>
-              <w:pBdr/>
               <w:shd w:val="clear" w:fill="auto"/>
               <w:spacing w:lineRule="auto" w:line="240" w:before="103" w:after="0"/>
               <w:ind w:hanging="0" w:left="89" w:right="0"/>
@@ -4415,7 +4474,6 @@
               <w:keepNext w:val="false"/>
               <w:keepLines w:val="false"/>
               <w:widowControl w:val="false"/>
-              <w:pBdr/>
               <w:shd w:val="clear" w:fill="auto"/>
               <w:spacing w:lineRule="auto" w:line="240" w:before="103" w:after="0"/>
               <w:ind w:hanging="0" w:left="89" w:right="0"/>
@@ -4482,7 +4540,6 @@
               <w:keepNext w:val="false"/>
               <w:keepLines w:val="false"/>
               <w:widowControl w:val="false"/>
-              <w:pBdr/>
               <w:shd w:val="clear" w:fill="auto"/>
               <w:spacing w:lineRule="auto" w:line="240" w:before="101" w:after="0"/>
               <w:ind w:hanging="0" w:left="89" w:right="0"/>
@@ -4545,7 +4602,6 @@
               <w:keepNext w:val="false"/>
               <w:keepLines w:val="false"/>
               <w:widowControl w:val="false"/>
-              <w:pBdr/>
               <w:shd w:val="clear" w:fill="auto"/>
               <w:spacing w:lineRule="auto" w:line="240" w:before="101" w:after="0"/>
               <w:ind w:hanging="0" w:left="89" w:right="0"/>
@@ -4587,7 +4643,27 @@
                 <w:shd w:fill="auto" w:val="clear"/>
                 <w:vertAlign w:val="baseline"/>
               </w:rPr>
-              <w:t>0.2434</w:t>
+              <w:t>0.2</w:t>
+            </w:r>
+            <w:r>
+              <w:rPr>
+                <w:rFonts w:eastAsia="Arial MT" w:cs="Arial MT"/>
+                <w:b w:val="false"/>
+                <w:i w:val="false"/>
+                <w:caps w:val="false"/>
+                <w:smallCaps w:val="false"/>
+                <w:strike w:val="false"/>
+                <w:dstrike w:val="false"/>
+                <w:color w:val="000000"/>
+                <w:position w:val="0"/>
+                <w:sz w:val="22"/>
+                <w:sz w:val="22"/>
+                <w:szCs w:val="22"/>
+                <w:u w:val="none"/>
+                <w:shd w:fill="auto" w:val="clear"/>
+                <w:vertAlign w:val="baseline"/>
+              </w:rPr>
+              <w:t>674</w:t>
             </w:r>
           </w:p>
         </w:tc>
@@ -4607,7 +4683,6 @@
               <w:keepNext w:val="false"/>
               <w:keepLines w:val="false"/>
               <w:widowControl w:val="false"/>
-              <w:pBdr/>
               <w:shd w:val="clear" w:fill="auto"/>
               <w:spacing w:lineRule="auto" w:line="240" w:before="101" w:after="0"/>
               <w:ind w:hanging="0" w:left="89" w:right="0"/>
@@ -4649,7 +4724,27 @@
                 <w:shd w:fill="auto" w:val="clear"/>
                 <w:vertAlign w:val="baseline"/>
               </w:rPr>
-              <w:t>0.3480</w:t>
+              <w:t>0.3</w:t>
+            </w:r>
+            <w:r>
+              <w:rPr>
+                <w:rFonts w:eastAsia="Arial MT" w:cs="Arial MT"/>
+                <w:b w:val="false"/>
+                <w:i w:val="false"/>
+                <w:caps w:val="false"/>
+                <w:smallCaps w:val="false"/>
+                <w:strike w:val="false"/>
+                <w:dstrike w:val="false"/>
+                <w:color w:val="000000"/>
+                <w:position w:val="0"/>
+                <w:sz w:val="22"/>
+                <w:sz w:val="22"/>
+                <w:szCs w:val="22"/>
+                <w:u w:val="none"/>
+                <w:shd w:fill="auto" w:val="clear"/>
+                <w:vertAlign w:val="baseline"/>
+              </w:rPr>
+              <w:t>720</w:t>
             </w:r>
           </w:p>
         </w:tc>
@@ -4669,7 +4764,6 @@
               <w:keepNext w:val="false"/>
               <w:keepLines w:val="false"/>
               <w:widowControl w:val="false"/>
-              <w:pBdr/>
               <w:shd w:val="clear" w:fill="auto"/>
               <w:spacing w:lineRule="auto" w:line="240" w:before="101" w:after="0"/>
               <w:ind w:hanging="0" w:left="89" w:right="0"/>
@@ -4711,7 +4805,27 @@
                 <w:shd w:fill="auto" w:val="clear"/>
                 <w:vertAlign w:val="baseline"/>
               </w:rPr>
-              <w:t>0.2480</w:t>
+              <w:t>0.</w:t>
+            </w:r>
+            <w:r>
+              <w:rPr>
+                <w:rFonts w:eastAsia="Arial MT" w:cs="Arial MT"/>
+                <w:b w:val="false"/>
+                <w:i w:val="false"/>
+                <w:caps w:val="false"/>
+                <w:smallCaps w:val="false"/>
+                <w:strike w:val="false"/>
+                <w:dstrike w:val="false"/>
+                <w:color w:val="000000"/>
+                <w:position w:val="0"/>
+                <w:sz w:val="22"/>
+                <w:sz w:val="22"/>
+                <w:szCs w:val="22"/>
+                <w:u w:val="none"/>
+                <w:shd w:fill="auto" w:val="clear"/>
+                <w:vertAlign w:val="baseline"/>
+              </w:rPr>
+              <w:t>3093</w:t>
             </w:r>
           </w:p>
         </w:tc>
@@ -4736,7 +4850,6 @@
               <w:keepNext w:val="false"/>
               <w:keepLines w:val="false"/>
               <w:widowControl w:val="false"/>
-              <w:pBdr/>
               <w:shd w:val="clear" w:fill="auto"/>
               <w:spacing w:lineRule="auto" w:line="240" w:before="99" w:after="0"/>
               <w:ind w:hanging="0" w:left="89" w:right="0"/>
@@ -4799,7 +4912,6 @@
               <w:keepNext w:val="false"/>
               <w:keepLines w:val="false"/>
               <w:widowControl w:val="false"/>
-              <w:pBdr/>
               <w:shd w:val="clear" w:fill="auto"/>
               <w:spacing w:lineRule="auto" w:line="240" w:before="99" w:after="0"/>
               <w:ind w:hanging="0" w:left="89" w:right="0"/>
@@ -4841,7 +4953,27 @@
                 <w:shd w:fill="auto" w:val="clear"/>
                 <w:vertAlign w:val="baseline"/>
               </w:rPr>
-              <w:t>0.1783</w:t>
+              <w:t>0.1</w:t>
+            </w:r>
+            <w:r>
+              <w:rPr>
+                <w:rFonts w:eastAsia="Arial MT" w:cs="Arial MT"/>
+                <w:b w:val="false"/>
+                <w:i w:val="false"/>
+                <w:caps w:val="false"/>
+                <w:smallCaps w:val="false"/>
+                <w:strike w:val="false"/>
+                <w:dstrike w:val="false"/>
+                <w:color w:val="000000"/>
+                <w:position w:val="0"/>
+                <w:sz w:val="22"/>
+                <w:sz w:val="22"/>
+                <w:szCs w:val="22"/>
+                <w:u w:val="none"/>
+                <w:shd w:fill="auto" w:val="clear"/>
+                <w:vertAlign w:val="baseline"/>
+              </w:rPr>
+              <w:t>282</w:t>
             </w:r>
           </w:p>
         </w:tc>
@@ -4861,7 +4993,6 @@
               <w:keepNext w:val="false"/>
               <w:keepLines w:val="false"/>
               <w:widowControl w:val="false"/>
-              <w:pBdr/>
               <w:shd w:val="clear" w:fill="auto"/>
               <w:spacing w:lineRule="auto" w:line="240" w:before="99" w:after="0"/>
               <w:ind w:hanging="0" w:left="89" w:right="0"/>
@@ -4903,7 +5034,27 @@
                 <w:shd w:fill="auto" w:val="clear"/>
                 <w:vertAlign w:val="baseline"/>
               </w:rPr>
-              <w:t>0.2920</w:t>
+              <w:t>0.2</w:t>
+            </w:r>
+            <w:r>
+              <w:rPr>
+                <w:rFonts w:eastAsia="Arial MT" w:cs="Arial MT"/>
+                <w:b w:val="false"/>
+                <w:i w:val="false"/>
+                <w:caps w:val="false"/>
+                <w:smallCaps w:val="false"/>
+                <w:strike w:val="false"/>
+                <w:dstrike w:val="false"/>
+                <w:color w:val="000000"/>
+                <w:position w:val="0"/>
+                <w:sz w:val="22"/>
+                <w:sz w:val="22"/>
+                <w:szCs w:val="22"/>
+                <w:u w:val="none"/>
+                <w:shd w:fill="auto" w:val="clear"/>
+                <w:vertAlign w:val="baseline"/>
+              </w:rPr>
+              <w:t>600</w:t>
             </w:r>
           </w:p>
         </w:tc>
@@ -4923,7 +5074,6 @@
               <w:keepNext w:val="false"/>
               <w:keepLines w:val="false"/>
               <w:widowControl w:val="false"/>
-              <w:pBdr/>
               <w:shd w:val="clear" w:fill="auto"/>
               <w:spacing w:lineRule="auto" w:line="240" w:before="99" w:after="0"/>
               <w:ind w:hanging="0" w:left="89" w:right="0"/>
@@ -4965,7 +5115,27 @@
                 <w:shd w:fill="auto" w:val="clear"/>
                 <w:vertAlign w:val="baseline"/>
               </w:rPr>
-              <w:t>0.2280</w:t>
+              <w:t>0.</w:t>
+            </w:r>
+            <w:r>
+              <w:rPr>
+                <w:rFonts w:eastAsia="Arial MT" w:cs="Arial MT"/>
+                <w:b w:val="false"/>
+                <w:i w:val="false"/>
+                <w:caps w:val="false"/>
+                <w:smallCaps w:val="false"/>
+                <w:strike w:val="false"/>
+                <w:dstrike w:val="false"/>
+                <w:color w:val="000000"/>
+                <w:position w:val="0"/>
+                <w:sz w:val="22"/>
+                <w:sz w:val="22"/>
+                <w:szCs w:val="22"/>
+                <w:u w:val="none"/>
+                <w:shd w:fill="auto" w:val="clear"/>
+                <w:vertAlign w:val="baseline"/>
+              </w:rPr>
+              <w:t>1960</w:t>
             </w:r>
           </w:p>
         </w:tc>
@@ -4990,7 +5160,6 @@
               <w:keepNext w:val="false"/>
               <w:keepLines w:val="false"/>
               <w:widowControl w:val="false"/>
-              <w:pBdr/>
               <w:shd w:val="clear" w:fill="auto"/>
               <w:spacing w:lineRule="auto" w:line="240" w:before="99" w:after="0"/>
               <w:ind w:hanging="0" w:left="89" w:right="0"/>
@@ -5053,7 +5222,6 @@
               <w:keepNext w:val="false"/>
               <w:keepLines w:val="false"/>
               <w:widowControl w:val="false"/>
-              <w:pBdr/>
               <w:shd w:val="clear" w:fill="auto"/>
               <w:spacing w:lineRule="auto" w:line="240" w:before="99" w:after="0"/>
               <w:ind w:hanging="0" w:left="89" w:right="0"/>
@@ -5115,7 +5283,6 @@
               <w:keepNext w:val="false"/>
               <w:keepLines w:val="false"/>
               <w:widowControl w:val="false"/>
-              <w:pBdr/>
               <w:shd w:val="clear" w:fill="auto"/>
               <w:spacing w:lineRule="auto" w:line="240" w:before="99" w:after="0"/>
               <w:ind w:hanging="0" w:left="89" w:right="0"/>
@@ -5157,7 +5324,27 @@
                 <w:shd w:fill="auto" w:val="clear"/>
                 <w:vertAlign w:val="baseline"/>
               </w:rPr>
-              <w:t>0.3600</w:t>
+              <w:t>0.3</w:t>
+            </w:r>
+            <w:r>
+              <w:rPr>
+                <w:rFonts w:eastAsia="Arial MT" w:cs="Arial MT"/>
+                <w:b w:val="false"/>
+                <w:i w:val="false"/>
+                <w:caps w:val="false"/>
+                <w:smallCaps w:val="false"/>
+                <w:strike w:val="false"/>
+                <w:dstrike w:val="false"/>
+                <w:color w:val="000000"/>
+                <w:position w:val="0"/>
+                <w:sz w:val="22"/>
+                <w:sz w:val="22"/>
+                <w:szCs w:val="22"/>
+                <w:u w:val="none"/>
+                <w:shd w:fill="auto" w:val="clear"/>
+                <w:vertAlign w:val="baseline"/>
+              </w:rPr>
+              <w:t>800</w:t>
             </w:r>
           </w:p>
         </w:tc>
@@ -5177,7 +5364,6 @@
               <w:keepNext w:val="false"/>
               <w:keepLines w:val="false"/>
               <w:widowControl w:val="false"/>
-              <w:pBdr/>
               <w:shd w:val="clear" w:fill="auto"/>
               <w:spacing w:lineRule="auto" w:line="240" w:before="99" w:after="0"/>
               <w:ind w:hanging="0" w:left="89" w:right="0"/>
@@ -5219,7 +5405,27 @@
                 <w:shd w:fill="auto" w:val="clear"/>
                 <w:vertAlign w:val="baseline"/>
               </w:rPr>
-              <w:t>0.2973</w:t>
+              <w:t>0.</w:t>
+            </w:r>
+            <w:r>
+              <w:rPr>
+                <w:rFonts w:eastAsia="Arial MT" w:cs="Arial MT"/>
+                <w:b w:val="false"/>
+                <w:i w:val="false"/>
+                <w:caps w:val="false"/>
+                <w:smallCaps w:val="false"/>
+                <w:strike w:val="false"/>
+                <w:dstrike w:val="false"/>
+                <w:color w:val="000000"/>
+                <w:position w:val="0"/>
+                <w:sz w:val="22"/>
+                <w:sz w:val="22"/>
+                <w:szCs w:val="22"/>
+                <w:u w:val="none"/>
+                <w:shd w:fill="auto" w:val="clear"/>
+                <w:vertAlign w:val="baseline"/>
+              </w:rPr>
+              <w:t>3280</w:t>
             </w:r>
           </w:p>
         </w:tc>
@@ -5244,7 +5450,6 @@
               <w:keepNext w:val="false"/>
               <w:keepLines w:val="false"/>
               <w:widowControl w:val="false"/>
-              <w:pBdr/>
               <w:shd w:val="clear" w:fill="auto"/>
               <w:spacing w:lineRule="auto" w:line="240" w:before="99" w:after="0"/>
               <w:ind w:hanging="0" w:left="89" w:right="0"/>
@@ -5307,7 +5512,6 @@
               <w:keepNext w:val="false"/>
               <w:keepLines w:val="false"/>
               <w:widowControl w:val="false"/>
-              <w:pBdr/>
               <w:shd w:val="clear" w:fill="auto"/>
               <w:spacing w:lineRule="auto" w:line="240" w:before="99" w:after="0"/>
               <w:ind w:hanging="0" w:left="89" w:right="0"/>
@@ -5349,7 +5553,27 @@
                 <w:shd w:fill="auto" w:val="clear"/>
                 <w:vertAlign w:val="baseline"/>
               </w:rPr>
-              <w:t>0.1002</w:t>
+              <w:t>0.1</w:t>
+            </w:r>
+            <w:r>
+              <w:rPr>
+                <w:rFonts w:eastAsia="Arial MT" w:cs="Arial MT"/>
+                <w:b w:val="false"/>
+                <w:i w:val="false"/>
+                <w:caps w:val="false"/>
+                <w:smallCaps w:val="false"/>
+                <w:strike w:val="false"/>
+                <w:dstrike w:val="false"/>
+                <w:color w:val="000000"/>
+                <w:position w:val="0"/>
+                <w:sz w:val="22"/>
+                <w:sz w:val="22"/>
+                <w:szCs w:val="22"/>
+                <w:u w:val="none"/>
+                <w:shd w:fill="auto" w:val="clear"/>
+                <w:vertAlign w:val="baseline"/>
+              </w:rPr>
+              <w:t>156</w:t>
             </w:r>
           </w:p>
         </w:tc>
@@ -5369,7 +5593,6 @@
               <w:keepNext w:val="false"/>
               <w:keepLines w:val="false"/>
               <w:widowControl w:val="false"/>
-              <w:pBdr/>
               <w:shd w:val="clear" w:fill="auto"/>
               <w:spacing w:lineRule="auto" w:line="240" w:before="99" w:after="0"/>
               <w:ind w:hanging="0" w:left="89" w:right="0"/>
@@ -5411,7 +5634,27 @@
                 <w:shd w:fill="auto" w:val="clear"/>
                 <w:vertAlign w:val="baseline"/>
               </w:rPr>
-              <w:t>0.2120</w:t>
+              <w:t>0.2</w:t>
+            </w:r>
+            <w:r>
+              <w:rPr>
+                <w:rFonts w:eastAsia="Arial MT" w:cs="Arial MT"/>
+                <w:b w:val="false"/>
+                <w:i w:val="false"/>
+                <w:caps w:val="false"/>
+                <w:smallCaps w:val="false"/>
+                <w:strike w:val="false"/>
+                <w:dstrike w:val="false"/>
+                <w:color w:val="000000"/>
+                <w:position w:val="0"/>
+                <w:sz w:val="22"/>
+                <w:sz w:val="22"/>
+                <w:szCs w:val="22"/>
+                <w:u w:val="none"/>
+                <w:shd w:fill="auto" w:val="clear"/>
+                <w:vertAlign w:val="baseline"/>
+              </w:rPr>
+              <w:t>440</w:t>
             </w:r>
           </w:p>
         </w:tc>
@@ -5431,7 +5674,6 @@
               <w:keepNext w:val="false"/>
               <w:keepLines w:val="false"/>
               <w:widowControl w:val="false"/>
-              <w:pBdr/>
               <w:shd w:val="clear" w:fill="auto"/>
               <w:spacing w:lineRule="auto" w:line="240" w:before="99" w:after="0"/>
               <w:ind w:hanging="0" w:left="89" w:right="0"/>
@@ -5473,7 +5715,27 @@
                 <w:shd w:fill="auto" w:val="clear"/>
                 <w:vertAlign w:val="baseline"/>
               </w:rPr>
-              <w:t>0.1493</w:t>
+              <w:t>0.</w:t>
+            </w:r>
+            <w:r>
+              <w:rPr>
+                <w:rFonts w:eastAsia="Arial MT" w:cs="Arial MT"/>
+                <w:b w:val="false"/>
+                <w:i w:val="false"/>
+                <w:caps w:val="false"/>
+                <w:smallCaps w:val="false"/>
+                <w:strike w:val="false"/>
+                <w:dstrike w:val="false"/>
+                <w:color w:val="000000"/>
+                <w:position w:val="0"/>
+                <w:sz w:val="22"/>
+                <w:sz w:val="22"/>
+                <w:szCs w:val="22"/>
+                <w:u w:val="none"/>
+                <w:shd w:fill="auto" w:val="clear"/>
+                <w:vertAlign w:val="baseline"/>
+              </w:rPr>
+              <w:t>2027</w:t>
             </w:r>
           </w:p>
         </w:tc>
@@ -5498,7 +5760,6 @@
               <w:keepNext w:val="false"/>
               <w:keepLines w:val="false"/>
               <w:widowControl w:val="false"/>
-              <w:pBdr/>
               <w:shd w:val="clear" w:fill="auto"/>
               <w:spacing w:lineRule="auto" w:line="240" w:before="99" w:after="0"/>
               <w:ind w:hanging="0" w:left="89" w:right="0"/>
@@ -5561,7 +5822,6 @@
               <w:keepNext w:val="false"/>
               <w:keepLines w:val="false"/>
               <w:widowControl w:val="false"/>
-              <w:pBdr/>
               <w:shd w:val="clear" w:fill="auto"/>
               <w:spacing w:lineRule="auto" w:line="240" w:before="99" w:after="0"/>
               <w:ind w:hanging="0" w:left="89" w:right="0"/>
@@ -5603,7 +5863,27 @@
                 <w:shd w:fill="auto" w:val="clear"/>
                 <w:vertAlign w:val="baseline"/>
               </w:rPr>
-              <w:t>0.1620</w:t>
+              <w:t>0.</w:t>
+            </w:r>
+            <w:r>
+              <w:rPr>
+                <w:rFonts w:eastAsia="Arial MT" w:cs="Arial MT"/>
+                <w:b w:val="false"/>
+                <w:i w:val="false"/>
+                <w:caps w:val="false"/>
+                <w:smallCaps w:val="false"/>
+                <w:strike w:val="false"/>
+                <w:dstrike w:val="false"/>
+                <w:color w:val="000000"/>
+                <w:position w:val="0"/>
+                <w:sz w:val="22"/>
+                <w:sz w:val="22"/>
+                <w:szCs w:val="22"/>
+                <w:u w:val="none"/>
+                <w:shd w:fill="auto" w:val="clear"/>
+                <w:vertAlign w:val="baseline"/>
+              </w:rPr>
+              <w:t>2190</w:t>
             </w:r>
           </w:p>
         </w:tc>
@@ -5623,7 +5903,6 @@
               <w:keepNext w:val="false"/>
               <w:keepLines w:val="false"/>
               <w:widowControl w:val="false"/>
-              <w:pBdr/>
               <w:shd w:val="clear" w:fill="auto"/>
               <w:spacing w:lineRule="auto" w:line="240" w:before="99" w:after="0"/>
               <w:ind w:hanging="0" w:left="89" w:right="0"/>
@@ -5665,7 +5944,27 @@
                 <w:shd w:fill="auto" w:val="clear"/>
                 <w:vertAlign w:val="baseline"/>
               </w:rPr>
-              <w:t>0.2640</w:t>
+              <w:t>0.</w:t>
+            </w:r>
+            <w:r>
+              <w:rPr>
+                <w:rFonts w:eastAsia="Arial MT" w:cs="Arial MT"/>
+                <w:b w:val="false"/>
+                <w:i w:val="false"/>
+                <w:caps w:val="false"/>
+                <w:smallCaps w:val="false"/>
+                <w:strike w:val="false"/>
+                <w:dstrike w:val="false"/>
+                <w:color w:val="000000"/>
+                <w:position w:val="0"/>
+                <w:sz w:val="22"/>
+                <w:sz w:val="22"/>
+                <w:szCs w:val="22"/>
+                <w:u w:val="none"/>
+                <w:shd w:fill="auto" w:val="clear"/>
+                <w:vertAlign w:val="baseline"/>
+              </w:rPr>
+              <w:t>2720</w:t>
             </w:r>
           </w:p>
         </w:tc>
@@ -5685,7 +5984,6 @@
               <w:keepNext w:val="false"/>
               <w:keepLines w:val="false"/>
               <w:widowControl w:val="false"/>
-              <w:pBdr/>
               <w:shd w:val="clear" w:fill="auto"/>
               <w:spacing w:lineRule="auto" w:line="240" w:before="99" w:after="0"/>
               <w:ind w:hanging="0" w:left="89" w:right="0"/>
@@ -5727,7 +6025,27 @@
                 <w:shd w:fill="auto" w:val="clear"/>
                 <w:vertAlign w:val="baseline"/>
               </w:rPr>
-              <w:t>0.1760</w:t>
+              <w:t>0.</w:t>
+            </w:r>
+            <w:r>
+              <w:rPr>
+                <w:rFonts w:eastAsia="Arial MT" w:cs="Arial MT"/>
+                <w:b w:val="false"/>
+                <w:i w:val="false"/>
+                <w:caps w:val="false"/>
+                <w:smallCaps w:val="false"/>
+                <w:strike w:val="false"/>
+                <w:dstrike w:val="false"/>
+                <w:color w:val="000000"/>
+                <w:position w:val="0"/>
+                <w:sz w:val="22"/>
+                <w:sz w:val="22"/>
+                <w:szCs w:val="22"/>
+                <w:u w:val="none"/>
+                <w:shd w:fill="auto" w:val="clear"/>
+                <w:vertAlign w:val="baseline"/>
+              </w:rPr>
+              <w:t>2080</w:t>
             </w:r>
           </w:p>
         </w:tc>
@@ -5752,7 +6070,6 @@
               <w:keepNext w:val="false"/>
               <w:keepLines w:val="false"/>
               <w:widowControl w:val="false"/>
-              <w:pBdr/>
               <w:shd w:val="clear" w:fill="auto"/>
               <w:spacing w:lineRule="auto" w:line="240" w:before="99" w:after="0"/>
               <w:ind w:hanging="0" w:left="89" w:right="0"/>
@@ -5815,7 +6132,6 @@
               <w:keepNext w:val="false"/>
               <w:keepLines w:val="false"/>
               <w:widowControl w:val="false"/>
-              <w:pBdr/>
               <w:shd w:val="clear" w:fill="auto"/>
               <w:spacing w:lineRule="auto" w:line="240" w:before="99" w:after="0"/>
               <w:ind w:hanging="0" w:left="89" w:right="0"/>
@@ -5857,7 +6173,7 @@
                 <w:shd w:fill="auto" w:val="clear"/>
                 <w:vertAlign w:val="baseline"/>
               </w:rPr>
-              <w:t>0.1533</w:t>
+              <w:t>0.2131</w:t>
             </w:r>
           </w:p>
         </w:tc>
@@ -5877,7 +6193,6 @@
               <w:keepNext w:val="false"/>
               <w:keepLines w:val="false"/>
               <w:widowControl w:val="false"/>
-              <w:pBdr/>
               <w:shd w:val="clear" w:fill="auto"/>
               <w:spacing w:lineRule="auto" w:line="240" w:before="99" w:after="0"/>
               <w:ind w:hanging="0" w:left="89" w:right="0"/>
@@ -5919,7 +6234,27 @@
                 <w:shd w:fill="auto" w:val="clear"/>
                 <w:vertAlign w:val="baseline"/>
               </w:rPr>
-              <w:t>0.2400</w:t>
+              <w:t>0.2</w:t>
+            </w:r>
+            <w:r>
+              <w:rPr>
+                <w:rFonts w:eastAsia="Arial MT" w:cs="Arial MT"/>
+                <w:b w:val="false"/>
+                <w:i w:val="false"/>
+                <w:caps w:val="false"/>
+                <w:smallCaps w:val="false"/>
+                <w:strike w:val="false"/>
+                <w:dstrike w:val="false"/>
+                <w:color w:val="000000"/>
+                <w:position w:val="0"/>
+                <w:sz w:val="22"/>
+                <w:sz w:val="22"/>
+                <w:szCs w:val="22"/>
+                <w:u w:val="none"/>
+                <w:shd w:fill="auto" w:val="clear"/>
+                <w:vertAlign w:val="baseline"/>
+              </w:rPr>
+              <w:t>720</w:t>
             </w:r>
           </w:p>
         </w:tc>
@@ -5939,7 +6274,6 @@
               <w:keepNext w:val="false"/>
               <w:keepLines w:val="false"/>
               <w:widowControl w:val="false"/>
-              <w:pBdr/>
               <w:shd w:val="clear" w:fill="auto"/>
               <w:spacing w:lineRule="auto" w:line="240" w:before="99" w:after="0"/>
               <w:ind w:hanging="0" w:left="89" w:right="0"/>
@@ -5981,7 +6315,27 @@
                 <w:shd w:fill="auto" w:val="clear"/>
                 <w:vertAlign w:val="baseline"/>
               </w:rPr>
-              <w:t>0.1787</w:t>
+              <w:t>0.</w:t>
+            </w:r>
+            <w:r>
+              <w:rPr>
+                <w:rFonts w:eastAsia="Arial MT" w:cs="Arial MT"/>
+                <w:b w:val="false"/>
+                <w:i w:val="false"/>
+                <w:caps w:val="false"/>
+                <w:smallCaps w:val="false"/>
+                <w:strike w:val="false"/>
+                <w:dstrike w:val="false"/>
+                <w:color w:val="000000"/>
+                <w:position w:val="0"/>
+                <w:sz w:val="22"/>
+                <w:sz w:val="22"/>
+                <w:szCs w:val="22"/>
+                <w:u w:val="none"/>
+                <w:shd w:fill="auto" w:val="clear"/>
+                <w:vertAlign w:val="baseline"/>
+              </w:rPr>
+              <w:t>2027</w:t>
             </w:r>
           </w:p>
         </w:tc>
@@ -6020,7 +6374,6 @@
           <w:ilvl w:val="0"/>
           <w:numId w:val="1"/>
         </w:numPr>
-        <w:pBdr/>
         <w:shd w:val="clear" w:fill="auto"/>
         <w:tabs>
           <w:tab w:val="clear" w:pos="720"/>
@@ -6059,7 +6412,6 @@
         <w:keepLines w:val="false"/>
         <w:pageBreakBefore w:val="false"/>
         <w:widowControl w:val="false"/>
-        <w:pBdr/>
         <w:shd w:val="clear" w:fill="auto"/>
         <w:spacing w:lineRule="auto" w:line="240" w:before="9" w:after="0"/>
         <w:ind w:hanging="0" w:left="0" w:right="0"/>
@@ -6145,7 +6497,6 @@
               <w:keepNext w:val="false"/>
               <w:keepLines w:val="false"/>
               <w:widowControl w:val="false"/>
-              <w:pBdr/>
               <w:shd w:val="clear" w:fill="auto"/>
               <w:spacing w:lineRule="auto" w:line="240" w:before="104" w:after="0"/>
               <w:ind w:hanging="0" w:left="89" w:right="0"/>
@@ -6208,7 +6559,6 @@
               <w:keepNext w:val="false"/>
               <w:keepLines w:val="false"/>
               <w:widowControl w:val="false"/>
-              <w:pBdr/>
               <w:shd w:val="clear" w:fill="auto"/>
               <w:spacing w:lineRule="auto" w:line="240" w:before="104" w:after="0"/>
               <w:ind w:hanging="0" w:left="89" w:right="0"/>
@@ -6271,7 +6621,6 @@
               <w:keepNext w:val="false"/>
               <w:keepLines w:val="false"/>
               <w:widowControl w:val="false"/>
-              <w:pBdr/>
               <w:shd w:val="clear" w:fill="auto"/>
               <w:spacing w:lineRule="auto" w:line="240" w:before="104" w:after="0"/>
               <w:ind w:hanging="0" w:left="89" w:right="0"/>
@@ -6334,7 +6683,6 @@
               <w:keepNext w:val="false"/>
               <w:keepLines w:val="false"/>
               <w:widowControl w:val="false"/>
-              <w:pBdr/>
               <w:shd w:val="clear" w:fill="auto"/>
               <w:spacing w:lineRule="auto" w:line="240" w:before="104" w:after="0"/>
               <w:ind w:hanging="0" w:left="89" w:right="0"/>
@@ -6401,7 +6749,6 @@
               <w:keepNext w:val="false"/>
               <w:keepLines w:val="false"/>
               <w:widowControl w:val="false"/>
-              <w:pBdr/>
               <w:shd w:val="clear" w:fill="auto"/>
               <w:spacing w:lineRule="auto" w:line="240" w:before="102" w:after="0"/>
               <w:ind w:hanging="0" w:left="89" w:right="0"/>
@@ -6464,7 +6811,6 @@
               <w:keepNext w:val="false"/>
               <w:keepLines w:val="false"/>
               <w:widowControl w:val="false"/>
-              <w:pBdr/>
               <w:shd w:val="clear" w:fill="auto"/>
               <w:spacing w:lineRule="auto" w:line="240" w:before="101" w:after="0"/>
               <w:ind w:hanging="0" w:left="89" w:right="0"/>
@@ -6506,7 +6852,27 @@
                 <w:shd w:fill="auto" w:val="clear"/>
                 <w:vertAlign w:val="baseline"/>
               </w:rPr>
-              <w:t>0.2434</w:t>
+              <w:t>0.2</w:t>
+            </w:r>
+            <w:r>
+              <w:rPr>
+                <w:rFonts w:eastAsia="Arial MT" w:cs="Arial MT"/>
+                <w:b w:val="false"/>
+                <w:i w:val="false"/>
+                <w:caps w:val="false"/>
+                <w:smallCaps w:val="false"/>
+                <w:strike w:val="false"/>
+                <w:dstrike w:val="false"/>
+                <w:color w:val="000000"/>
+                <w:position w:val="0"/>
+                <w:sz w:val="22"/>
+                <w:sz w:val="22"/>
+                <w:szCs w:val="22"/>
+                <w:u w:val="none"/>
+                <w:shd w:fill="auto" w:val="clear"/>
+                <w:vertAlign w:val="baseline"/>
+              </w:rPr>
+              <w:t>760</w:t>
             </w:r>
           </w:p>
         </w:tc>
@@ -6527,7 +6893,6 @@
               <w:keepNext w:val="false"/>
               <w:keepLines w:val="false"/>
               <w:widowControl w:val="false"/>
-              <w:pBdr/>
               <w:shd w:val="clear" w:fill="auto"/>
               <w:spacing w:lineRule="auto" w:line="240" w:before="101" w:after="0"/>
               <w:ind w:hanging="0" w:left="89" w:right="0"/>
@@ -6569,7 +6934,27 @@
                 <w:shd w:fill="auto" w:val="clear"/>
                 <w:vertAlign w:val="baseline"/>
               </w:rPr>
-              <w:t>0.3480</w:t>
+              <w:t>0.3</w:t>
+            </w:r>
+            <w:r>
+              <w:rPr>
+                <w:rFonts w:eastAsia="Arial MT" w:cs="Arial MT"/>
+                <w:b w:val="false"/>
+                <w:i w:val="false"/>
+                <w:caps w:val="false"/>
+                <w:smallCaps w:val="false"/>
+                <w:strike w:val="false"/>
+                <w:dstrike w:val="false"/>
+                <w:color w:val="000000"/>
+                <w:position w:val="0"/>
+                <w:sz w:val="22"/>
+                <w:sz w:val="22"/>
+                <w:szCs w:val="22"/>
+                <w:u w:val="none"/>
+                <w:shd w:fill="auto" w:val="clear"/>
+                <w:vertAlign w:val="baseline"/>
+              </w:rPr>
+              <w:t>080</w:t>
             </w:r>
           </w:p>
         </w:tc>
@@ -6590,7 +6975,6 @@
               <w:keepNext w:val="false"/>
               <w:keepLines w:val="false"/>
               <w:widowControl w:val="false"/>
-              <w:pBdr/>
               <w:shd w:val="clear" w:fill="auto"/>
               <w:spacing w:lineRule="auto" w:line="240" w:before="101" w:after="0"/>
               <w:ind w:hanging="0" w:left="89" w:right="0"/>
@@ -6632,7 +7016,27 @@
                 <w:shd w:fill="auto" w:val="clear"/>
                 <w:vertAlign w:val="baseline"/>
               </w:rPr>
-              <w:t>0.2480</w:t>
+              <w:t>0.2</w:t>
+            </w:r>
+            <w:r>
+              <w:rPr>
+                <w:rFonts w:eastAsia="Arial MT" w:cs="Arial MT"/>
+                <w:b w:val="false"/>
+                <w:i w:val="false"/>
+                <w:caps w:val="false"/>
+                <w:smallCaps w:val="false"/>
+                <w:strike w:val="false"/>
+                <w:dstrike w:val="false"/>
+                <w:color w:val="000000"/>
+                <w:position w:val="0"/>
+                <w:sz w:val="22"/>
+                <w:sz w:val="22"/>
+                <w:szCs w:val="22"/>
+                <w:u w:val="none"/>
+                <w:shd w:fill="auto" w:val="clear"/>
+                <w:vertAlign w:val="baseline"/>
+              </w:rPr>
+              <w:t>867</w:t>
             </w:r>
           </w:p>
         </w:tc>
@@ -6657,7 +7061,6 @@
               <w:keepNext w:val="false"/>
               <w:keepLines w:val="false"/>
               <w:widowControl w:val="false"/>
-              <w:pBdr/>
               <w:shd w:val="clear" w:fill="auto"/>
               <w:spacing w:lineRule="auto" w:line="240" w:before="100" w:after="0"/>
               <w:ind w:hanging="0" w:left="89" w:right="0"/>
@@ -6720,7 +7123,6 @@
               <w:keepNext w:val="false"/>
               <w:keepLines w:val="false"/>
               <w:widowControl w:val="false"/>
-              <w:pBdr/>
               <w:shd w:val="clear" w:fill="auto"/>
               <w:spacing w:lineRule="auto" w:line="240" w:before="99" w:after="0"/>
               <w:ind w:hanging="0" w:left="89" w:right="0"/>
@@ -6762,7 +7164,27 @@
                 <w:shd w:fill="auto" w:val="clear"/>
                 <w:vertAlign w:val="baseline"/>
               </w:rPr>
-              <w:t>0.1783</w:t>
+              <w:t>0.</w:t>
+            </w:r>
+            <w:r>
+              <w:rPr>
+                <w:rFonts w:eastAsia="Arial MT" w:cs="Arial MT"/>
+                <w:b w:val="false"/>
+                <w:i w:val="false"/>
+                <w:caps w:val="false"/>
+                <w:smallCaps w:val="false"/>
+                <w:strike w:val="false"/>
+                <w:dstrike w:val="false"/>
+                <w:color w:val="000000"/>
+                <w:position w:val="0"/>
+                <w:sz w:val="22"/>
+                <w:sz w:val="22"/>
+                <w:szCs w:val="22"/>
+                <w:u w:val="none"/>
+                <w:shd w:fill="auto" w:val="clear"/>
+                <w:vertAlign w:val="baseline"/>
+              </w:rPr>
+              <w:t>2172</w:t>
             </w:r>
           </w:p>
         </w:tc>
@@ -6783,7 +7205,6 @@
               <w:keepNext w:val="false"/>
               <w:keepLines w:val="false"/>
               <w:widowControl w:val="false"/>
-              <w:pBdr/>
               <w:shd w:val="clear" w:fill="auto"/>
               <w:spacing w:lineRule="auto" w:line="240" w:before="99" w:after="0"/>
               <w:ind w:hanging="0" w:left="89" w:right="0"/>
@@ -6825,7 +7246,7 @@
                 <w:shd w:fill="auto" w:val="clear"/>
                 <w:vertAlign w:val="baseline"/>
               </w:rPr>
-              <w:t>0.2920</w:t>
+              <w:t>0.3480</w:t>
             </w:r>
           </w:p>
         </w:tc>
@@ -6846,7 +7267,6 @@
               <w:keepNext w:val="false"/>
               <w:keepLines w:val="false"/>
               <w:widowControl w:val="false"/>
-              <w:pBdr/>
               <w:shd w:val="clear" w:fill="auto"/>
               <w:spacing w:lineRule="auto" w:line="240" w:before="99" w:after="0"/>
               <w:ind w:hanging="0" w:left="89" w:right="0"/>
@@ -6888,7 +7308,27 @@
                 <w:shd w:fill="auto" w:val="clear"/>
                 <w:vertAlign w:val="baseline"/>
               </w:rPr>
-              <w:t>0.2280</w:t>
+              <w:t>0.</w:t>
+            </w:r>
+            <w:r>
+              <w:rPr>
+                <w:rFonts w:eastAsia="Arial MT" w:cs="Arial MT"/>
+                <w:b w:val="false"/>
+                <w:i w:val="false"/>
+                <w:caps w:val="false"/>
+                <w:smallCaps w:val="false"/>
+                <w:strike w:val="false"/>
+                <w:dstrike w:val="false"/>
+                <w:color w:val="000000"/>
+                <w:position w:val="0"/>
+                <w:sz w:val="22"/>
+                <w:sz w:val="22"/>
+                <w:szCs w:val="22"/>
+                <w:u w:val="none"/>
+                <w:shd w:fill="auto" w:val="clear"/>
+                <w:vertAlign w:val="baseline"/>
+              </w:rPr>
+              <w:t>2933</w:t>
             </w:r>
           </w:p>
         </w:tc>
@@ -6913,7 +7353,6 @@
               <w:keepNext w:val="false"/>
               <w:keepLines w:val="false"/>
               <w:widowControl w:val="false"/>
-              <w:pBdr/>
               <w:shd w:val="clear" w:fill="auto"/>
               <w:spacing w:lineRule="auto" w:line="240" w:before="98" w:after="0"/>
               <w:ind w:hanging="0" w:left="89" w:right="0"/>
@@ -6976,7 +7415,6 @@
               <w:keepNext w:val="false"/>
               <w:keepLines w:val="false"/>
               <w:widowControl w:val="false"/>
-              <w:pBdr/>
               <w:shd w:val="clear" w:fill="auto"/>
               <w:spacing w:lineRule="auto" w:line="240" w:before="99" w:after="0"/>
               <w:ind w:hanging="0" w:left="89" w:right="0"/>
@@ -7018,7 +7456,27 @@
                 <w:shd w:fill="auto" w:val="clear"/>
                 <w:vertAlign w:val="baseline"/>
               </w:rPr>
-              <w:t>0.2544</w:t>
+              <w:t>0.25</w:t>
+            </w:r>
+            <w:r>
+              <w:rPr>
+                <w:rFonts w:eastAsia="Arial MT" w:cs="Arial MT"/>
+                <w:b w:val="false"/>
+                <w:i w:val="false"/>
+                <w:caps w:val="false"/>
+                <w:smallCaps w:val="false"/>
+                <w:strike w:val="false"/>
+                <w:dstrike w:val="false"/>
+                <w:color w:val="000000"/>
+                <w:position w:val="0"/>
+                <w:sz w:val="22"/>
+                <w:sz w:val="22"/>
+                <w:szCs w:val="22"/>
+                <w:u w:val="none"/>
+                <w:shd w:fill="auto" w:val="clear"/>
+                <w:vertAlign w:val="baseline"/>
+              </w:rPr>
+              <w:t>09</w:t>
             </w:r>
           </w:p>
         </w:tc>
@@ -7039,7 +7497,6 @@
               <w:keepNext w:val="false"/>
               <w:keepLines w:val="false"/>
               <w:widowControl w:val="false"/>
-              <w:pBdr/>
               <w:shd w:val="clear" w:fill="auto"/>
               <w:spacing w:lineRule="auto" w:line="240" w:before="99" w:after="0"/>
               <w:ind w:hanging="0" w:left="89" w:right="0"/>
@@ -7081,7 +7538,27 @@
                 <w:shd w:fill="auto" w:val="clear"/>
                 <w:vertAlign w:val="baseline"/>
               </w:rPr>
-              <w:t>0.3600</w:t>
+              <w:t>0.3</w:t>
+            </w:r>
+            <w:r>
+              <w:rPr>
+                <w:rFonts w:eastAsia="Arial MT" w:cs="Arial MT"/>
+                <w:b w:val="false"/>
+                <w:i w:val="false"/>
+                <w:caps w:val="false"/>
+                <w:smallCaps w:val="false"/>
+                <w:strike w:val="false"/>
+                <w:dstrike w:val="false"/>
+                <w:color w:val="000000"/>
+                <w:position w:val="0"/>
+                <w:sz w:val="22"/>
+                <w:sz w:val="22"/>
+                <w:szCs w:val="22"/>
+                <w:u w:val="none"/>
+                <w:shd w:fill="auto" w:val="clear"/>
+                <w:vertAlign w:val="baseline"/>
+              </w:rPr>
+              <w:t>120</w:t>
             </w:r>
           </w:p>
         </w:tc>
@@ -7102,7 +7579,6 @@
               <w:keepNext w:val="false"/>
               <w:keepLines w:val="false"/>
               <w:widowControl w:val="false"/>
-              <w:pBdr/>
               <w:shd w:val="clear" w:fill="auto"/>
               <w:spacing w:lineRule="auto" w:line="240" w:before="99" w:after="0"/>
               <w:ind w:hanging="0" w:left="89" w:right="0"/>
@@ -7144,7 +7620,27 @@
                 <w:shd w:fill="auto" w:val="clear"/>
                 <w:vertAlign w:val="baseline"/>
               </w:rPr>
-              <w:t>0.2973</w:t>
+              <w:t>0.</w:t>
+            </w:r>
+            <w:r>
+              <w:rPr>
+                <w:rFonts w:eastAsia="Arial MT" w:cs="Arial MT"/>
+                <w:b w:val="false"/>
+                <w:i w:val="false"/>
+                <w:caps w:val="false"/>
+                <w:smallCaps w:val="false"/>
+                <w:strike w:val="false"/>
+                <w:dstrike w:val="false"/>
+                <w:color w:val="000000"/>
+                <w:position w:val="0"/>
+                <w:sz w:val="22"/>
+                <w:sz w:val="22"/>
+                <w:szCs w:val="22"/>
+                <w:u w:val="none"/>
+                <w:shd w:fill="auto" w:val="clear"/>
+                <w:vertAlign w:val="baseline"/>
+              </w:rPr>
+              <w:t>3053</w:t>
             </w:r>
           </w:p>
         </w:tc>
@@ -7169,7 +7665,6 @@
               <w:keepNext w:val="false"/>
               <w:keepLines w:val="false"/>
               <w:widowControl w:val="false"/>
-              <w:pBdr/>
               <w:shd w:val="clear" w:fill="auto"/>
               <w:spacing w:lineRule="auto" w:line="240" w:before="96" w:after="0"/>
               <w:ind w:hanging="0" w:left="89" w:right="0"/>
@@ -7232,7 +7727,6 @@
               <w:keepNext w:val="false"/>
               <w:keepLines w:val="false"/>
               <w:widowControl w:val="false"/>
-              <w:pBdr/>
               <w:shd w:val="clear" w:fill="auto"/>
               <w:spacing w:lineRule="auto" w:line="240" w:before="99" w:after="0"/>
               <w:ind w:hanging="0" w:left="89" w:right="0"/>
@@ -7274,7 +7768,27 @@
                 <w:shd w:fill="auto" w:val="clear"/>
                 <w:vertAlign w:val="baseline"/>
               </w:rPr>
-              <w:t>0.1002</w:t>
+              <w:t>0.</w:t>
+            </w:r>
+            <w:r>
+              <w:rPr>
+                <w:rFonts w:eastAsia="Arial MT" w:cs="Arial MT"/>
+                <w:b w:val="false"/>
+                <w:i w:val="false"/>
+                <w:caps w:val="false"/>
+                <w:smallCaps w:val="false"/>
+                <w:strike w:val="false"/>
+                <w:dstrike w:val="false"/>
+                <w:color w:val="000000"/>
+                <w:position w:val="0"/>
+                <w:sz w:val="22"/>
+                <w:sz w:val="22"/>
+                <w:szCs w:val="22"/>
+                <w:u w:val="none"/>
+                <w:shd w:fill="auto" w:val="clear"/>
+                <w:vertAlign w:val="baseline"/>
+              </w:rPr>
+              <w:t>1094</w:t>
             </w:r>
           </w:p>
         </w:tc>
@@ -7295,7 +7809,6 @@
               <w:keepNext w:val="false"/>
               <w:keepLines w:val="false"/>
               <w:widowControl w:val="false"/>
-              <w:pBdr/>
               <w:shd w:val="clear" w:fill="auto"/>
               <w:spacing w:lineRule="auto" w:line="240" w:before="99" w:after="0"/>
               <w:ind w:hanging="0" w:left="89" w:right="0"/>
@@ -7337,7 +7850,27 @@
                 <w:shd w:fill="auto" w:val="clear"/>
                 <w:vertAlign w:val="baseline"/>
               </w:rPr>
-              <w:t>0.2120</w:t>
+              <w:t>0.</w:t>
+            </w:r>
+            <w:r>
+              <w:rPr>
+                <w:rFonts w:eastAsia="Arial MT" w:cs="Arial MT"/>
+                <w:b w:val="false"/>
+                <w:i w:val="false"/>
+                <w:caps w:val="false"/>
+                <w:smallCaps w:val="false"/>
+                <w:strike w:val="false"/>
+                <w:dstrike w:val="false"/>
+                <w:color w:val="000000"/>
+                <w:position w:val="0"/>
+                <w:sz w:val="22"/>
+                <w:sz w:val="22"/>
+                <w:szCs w:val="22"/>
+                <w:u w:val="none"/>
+                <w:shd w:fill="auto" w:val="clear"/>
+                <w:vertAlign w:val="baseline"/>
+              </w:rPr>
+              <w:t>1560</w:t>
             </w:r>
           </w:p>
         </w:tc>
@@ -7358,7 +7891,6 @@
               <w:keepNext w:val="false"/>
               <w:keepLines w:val="false"/>
               <w:widowControl w:val="false"/>
-              <w:pBdr/>
               <w:shd w:val="clear" w:fill="auto"/>
               <w:spacing w:lineRule="auto" w:line="240" w:before="99" w:after="0"/>
               <w:ind w:hanging="0" w:left="89" w:right="0"/>
@@ -7400,7 +7932,27 @@
                 <w:shd w:fill="auto" w:val="clear"/>
                 <w:vertAlign w:val="baseline"/>
               </w:rPr>
-              <w:t>0.1493</w:t>
+              <w:t>0.1</w:t>
+            </w:r>
+            <w:r>
+              <w:rPr>
+                <w:rFonts w:eastAsia="Arial MT" w:cs="Arial MT"/>
+                <w:b w:val="false"/>
+                <w:i w:val="false"/>
+                <w:caps w:val="false"/>
+                <w:smallCaps w:val="false"/>
+                <w:strike w:val="false"/>
+                <w:dstrike w:val="false"/>
+                <w:color w:val="000000"/>
+                <w:position w:val="0"/>
+                <w:sz w:val="22"/>
+                <w:sz w:val="22"/>
+                <w:szCs w:val="22"/>
+                <w:u w:val="none"/>
+                <w:shd w:fill="auto" w:val="clear"/>
+                <w:vertAlign w:val="baseline"/>
+              </w:rPr>
+              <w:t>133</w:t>
             </w:r>
           </w:p>
         </w:tc>
@@ -7425,7 +7977,6 @@
               <w:keepNext w:val="false"/>
               <w:keepLines w:val="false"/>
               <w:widowControl w:val="false"/>
-              <w:pBdr/>
               <w:shd w:val="clear" w:fill="auto"/>
               <w:spacing w:lineRule="auto" w:line="240" w:before="114" w:after="0"/>
               <w:ind w:hanging="0" w:left="89" w:right="366"/>
@@ -7488,7 +8039,6 @@
               <w:keepNext w:val="false"/>
               <w:keepLines w:val="false"/>
               <w:widowControl w:val="false"/>
-              <w:pBdr/>
               <w:shd w:val="clear" w:fill="auto"/>
               <w:spacing w:lineRule="auto" w:line="240" w:before="99" w:after="0"/>
               <w:ind w:hanging="0" w:left="89" w:right="0"/>
@@ -7530,7 +8080,27 @@
                 <w:shd w:fill="auto" w:val="clear"/>
                 <w:vertAlign w:val="baseline"/>
               </w:rPr>
-              <w:t>0.1620</w:t>
+              <w:t>0.</w:t>
+            </w:r>
+            <w:r>
+              <w:rPr>
+                <w:rFonts w:eastAsia="Arial MT" w:cs="Arial MT"/>
+                <w:b w:val="false"/>
+                <w:i w:val="false"/>
+                <w:caps w:val="false"/>
+                <w:smallCaps w:val="false"/>
+                <w:strike w:val="false"/>
+                <w:dstrike w:val="false"/>
+                <w:color w:val="000000"/>
+                <w:position w:val="0"/>
+                <w:sz w:val="22"/>
+                <w:sz w:val="22"/>
+                <w:szCs w:val="22"/>
+                <w:u w:val="none"/>
+                <w:shd w:fill="auto" w:val="clear"/>
+                <w:vertAlign w:val="baseline"/>
+              </w:rPr>
+              <w:t>2104</w:t>
             </w:r>
           </w:p>
         </w:tc>
@@ -7551,7 +8121,6 @@
               <w:keepNext w:val="false"/>
               <w:keepLines w:val="false"/>
               <w:widowControl w:val="false"/>
-              <w:pBdr/>
               <w:shd w:val="clear" w:fill="auto"/>
               <w:spacing w:lineRule="auto" w:line="240" w:before="99" w:after="0"/>
               <w:ind w:hanging="0" w:left="89" w:right="0"/>
@@ -7593,7 +8162,27 @@
                 <w:shd w:fill="auto" w:val="clear"/>
                 <w:vertAlign w:val="baseline"/>
               </w:rPr>
-              <w:t>0.2640</w:t>
+              <w:t>0.</w:t>
+            </w:r>
+            <w:r>
+              <w:rPr>
+                <w:rFonts w:eastAsia="Arial MT" w:cs="Arial MT"/>
+                <w:b w:val="false"/>
+                <w:i w:val="false"/>
+                <w:caps w:val="false"/>
+                <w:smallCaps w:val="false"/>
+                <w:strike w:val="false"/>
+                <w:dstrike w:val="false"/>
+                <w:color w:val="000000"/>
+                <w:position w:val="0"/>
+                <w:sz w:val="22"/>
+                <w:sz w:val="22"/>
+                <w:szCs w:val="22"/>
+                <w:u w:val="none"/>
+                <w:shd w:fill="auto" w:val="clear"/>
+                <w:vertAlign w:val="baseline"/>
+              </w:rPr>
+              <w:t>3400</w:t>
             </w:r>
           </w:p>
         </w:tc>
@@ -7614,7 +8203,6 @@
               <w:keepNext w:val="false"/>
               <w:keepLines w:val="false"/>
               <w:widowControl w:val="false"/>
-              <w:pBdr/>
               <w:shd w:val="clear" w:fill="auto"/>
               <w:spacing w:lineRule="auto" w:line="240" w:before="99" w:after="0"/>
               <w:ind w:hanging="0" w:left="89" w:right="0"/>
@@ -7656,7 +8244,27 @@
                 <w:shd w:fill="auto" w:val="clear"/>
                 <w:vertAlign w:val="baseline"/>
               </w:rPr>
-              <w:t>0.1760</w:t>
+              <w:t>0.</w:t>
+            </w:r>
+            <w:r>
+              <w:rPr>
+                <w:rFonts w:eastAsia="Arial MT" w:cs="Arial MT"/>
+                <w:b w:val="false"/>
+                <w:i w:val="false"/>
+                <w:caps w:val="false"/>
+                <w:smallCaps w:val="false"/>
+                <w:strike w:val="false"/>
+                <w:dstrike w:val="false"/>
+                <w:color w:val="000000"/>
+                <w:position w:val="0"/>
+                <w:sz w:val="22"/>
+                <w:sz w:val="22"/>
+                <w:szCs w:val="22"/>
+                <w:u w:val="none"/>
+                <w:shd w:fill="auto" w:val="clear"/>
+                <w:vertAlign w:val="baseline"/>
+              </w:rPr>
+              <w:t>2893</w:t>
             </w:r>
           </w:p>
         </w:tc>
@@ -7681,7 +8289,6 @@
               <w:keepNext w:val="false"/>
               <w:keepLines w:val="false"/>
               <w:widowControl w:val="false"/>
-              <w:pBdr/>
               <w:shd w:val="clear" w:fill="auto"/>
               <w:spacing w:lineRule="auto" w:line="240" w:before="105" w:after="0"/>
               <w:ind w:hanging="0" w:left="89" w:right="568"/>
@@ -7744,7 +8351,6 @@
               <w:keepNext w:val="false"/>
               <w:keepLines w:val="false"/>
               <w:widowControl w:val="false"/>
-              <w:pBdr/>
               <w:shd w:val="clear" w:fill="auto"/>
               <w:spacing w:lineRule="auto" w:line="240" w:before="99" w:after="0"/>
               <w:ind w:hanging="0" w:left="89" w:right="0"/>
@@ -7786,7 +8392,27 @@
                 <w:shd w:fill="auto" w:val="clear"/>
                 <w:vertAlign w:val="baseline"/>
               </w:rPr>
-              <w:t>0.1533</w:t>
+              <w:t>0.</w:t>
+            </w:r>
+            <w:r>
+              <w:rPr>
+                <w:rFonts w:eastAsia="Arial MT" w:cs="Arial MT"/>
+                <w:b w:val="false"/>
+                <w:i w:val="false"/>
+                <w:caps w:val="false"/>
+                <w:smallCaps w:val="false"/>
+                <w:strike w:val="false"/>
+                <w:dstrike w:val="false"/>
+                <w:color w:val="000000"/>
+                <w:position w:val="0"/>
+                <w:sz w:val="22"/>
+                <w:sz w:val="22"/>
+                <w:szCs w:val="22"/>
+                <w:u w:val="none"/>
+                <w:shd w:fill="auto" w:val="clear"/>
+                <w:vertAlign w:val="baseline"/>
+              </w:rPr>
+              <w:t>2013</w:t>
             </w:r>
           </w:p>
         </w:tc>
@@ -7807,7 +8433,6 @@
               <w:keepNext w:val="false"/>
               <w:keepLines w:val="false"/>
               <w:widowControl w:val="false"/>
-              <w:pBdr/>
               <w:shd w:val="clear" w:fill="auto"/>
               <w:spacing w:lineRule="auto" w:line="240" w:before="99" w:after="0"/>
               <w:ind w:hanging="0" w:left="89" w:right="0"/>
@@ -7870,7 +8495,6 @@
               <w:keepNext w:val="false"/>
               <w:keepLines w:val="false"/>
               <w:widowControl w:val="false"/>
-              <w:pBdr/>
               <w:shd w:val="clear" w:fill="auto"/>
               <w:spacing w:lineRule="auto" w:line="240" w:before="99" w:after="0"/>
               <w:ind w:hanging="0" w:left="89" w:right="0"/>
@@ -7988,6 +8612,41 @@
       <w:pPr>
         <w:pStyle w:val="Normal1"/>
         <w:rPr>
+          <w:b/>
+          <w:bCs/>
+        </w:rPr>
+      </w:pPr>
+      <w:r>
+        <w:rPr>
+          <w:rFonts w:eastAsia="Arial" w:cs="Arial" w:ascii="Arial" w:hAnsi="Arial"/>
+          <w:b/>
+          <w:bCs/>
+          <w:sz w:val="28"/>
+          <w:szCs w:val="28"/>
+        </w:rPr>
+        <w:t>Original Performance</w:t>
+      </w:r>
+    </w:p>
+    <w:p>
+      <w:pPr>
+        <w:pStyle w:val="Normal1"/>
+        <w:rPr>
+          <w:rFonts w:ascii="Arial" w:hAnsi="Arial" w:eastAsia="Arial" w:cs="Arial"/>
+          <w:sz w:val="28"/>
+          <w:szCs w:val="28"/>
+        </w:rPr>
+      </w:pPr>
+      <w:r>
+        <w:rPr>
+          <w:b/>
+          <w:bCs/>
+        </w:rPr>
+      </w:r>
+    </w:p>
+    <w:p>
+      <w:pPr>
+        <w:pStyle w:val="Normal1"/>
+        <w:rPr>
           <w:rFonts w:ascii="Arial" w:hAnsi="Arial" w:eastAsia="Arial" w:cs="Arial"/>
           <w:b w:val="false"/>
           <w:bCs w:val="false"/>
@@ -8003,7 +8662,7 @@
           <w:sz w:val="28"/>
           <w:szCs w:val="28"/>
         </w:rPr>
-        <w:t>The relevant significant and distinctive terms which are fetched from the corpus, are introduced into the queries, however no observable improvement was concluded. This clearly shows maybe the terms fetched were not relevant to the document and hence the downfall in the score.</w:t>
+        <w:t>TF-IDF stands out as the top performer in the original setup, particularly in Precision at 10 and 30, highlighting its robustness.</w:t>
       </w:r>
     </w:p>
     <w:p>
@@ -8011,18 +8670,14 @@
         <w:pStyle w:val="Normal1"/>
         <w:rPr>
           <w:rFonts w:ascii="Arial" w:hAnsi="Arial" w:eastAsia="Arial" w:cs="Arial"/>
-          <w:b/>
+          <w:b w:val="false"/>
+          <w:bCs w:val="false"/>
           <w:sz w:val="28"/>
           <w:szCs w:val="28"/>
         </w:rPr>
       </w:pPr>
       <w:r>
-        <w:rPr>
-          <w:rFonts w:eastAsia="Arial" w:cs="Arial" w:ascii="Arial" w:hAnsi="Arial"/>
-          <w:b/>
-          <w:sz w:val="28"/>
-          <w:szCs w:val="28"/>
-        </w:rPr>
+        <w:rPr/>
       </w:r>
     </w:p>
     <w:p>
@@ -8030,7 +8685,8 @@
         <w:pStyle w:val="Normal1"/>
         <w:rPr>
           <w:rFonts w:ascii="Arial" w:hAnsi="Arial" w:eastAsia="Arial" w:cs="Arial"/>
-          <w:b/>
+          <w:b w:val="false"/>
+          <w:bCs w:val="false"/>
           <w:sz w:val="28"/>
           <w:szCs w:val="28"/>
         </w:rPr>
@@ -8038,10 +8694,511 @@
       <w:r>
         <w:rPr>
           <w:rFonts w:eastAsia="Arial" w:cs="Arial" w:ascii="Arial" w:hAnsi="Arial"/>
-          <w:b/>
+          <w:b w:val="false"/>
+          <w:bCs w:val="false"/>
           <w:sz w:val="28"/>
           <w:szCs w:val="28"/>
         </w:rPr>
+        <w:t>ES (built-in) also shows strong performance, especially in Precision at 10, indicating its effectiveness in surfacing relevant documents at the top of the results.</w:t>
+      </w:r>
+    </w:p>
+    <w:p>
+      <w:pPr>
+        <w:pStyle w:val="Normal1"/>
+        <w:rPr>
+          <w:rFonts w:ascii="Arial" w:hAnsi="Arial" w:eastAsia="Arial" w:cs="Arial"/>
+          <w:b w:val="false"/>
+          <w:bCs w:val="false"/>
+          <w:sz w:val="28"/>
+          <w:szCs w:val="28"/>
+        </w:rPr>
+      </w:pPr>
+      <w:r>
+        <w:rPr/>
+      </w:r>
+    </w:p>
+    <w:p>
+      <w:pPr>
+        <w:pStyle w:val="Normal1"/>
+        <w:rPr>
+          <w:rFonts w:ascii="Arial" w:hAnsi="Arial" w:eastAsia="Arial" w:cs="Arial"/>
+          <w:b w:val="false"/>
+          <w:bCs w:val="false"/>
+          <w:sz w:val="28"/>
+          <w:szCs w:val="28"/>
+        </w:rPr>
+      </w:pPr>
+      <w:r>
+        <w:rPr>
+          <w:rFonts w:eastAsia="Arial" w:cs="Arial" w:ascii="Arial" w:hAnsi="Arial"/>
+          <w:b w:val="false"/>
+          <w:bCs w:val="false"/>
+          <w:sz w:val="28"/>
+          <w:szCs w:val="28"/>
+        </w:rPr>
+        <w:t>Okapi BM-25 and Unigram LM with Jelinek-Mercer smoothing lag behind, with BM-25 showing notably lower performance across all metrics.</w:t>
+      </w:r>
+    </w:p>
+    <w:p>
+      <w:pPr>
+        <w:pStyle w:val="Normal1"/>
+        <w:rPr>
+          <w:rFonts w:ascii="Arial" w:hAnsi="Arial" w:eastAsia="Arial" w:cs="Arial"/>
+          <w:b w:val="false"/>
+          <w:bCs w:val="false"/>
+          <w:sz w:val="28"/>
+          <w:szCs w:val="28"/>
+        </w:rPr>
+      </w:pPr>
+      <w:r>
+        <w:rPr/>
+      </w:r>
+    </w:p>
+    <w:p>
+      <w:pPr>
+        <w:pStyle w:val="Normal1"/>
+        <w:rPr>
+          <w:rFonts w:ascii="Arial" w:hAnsi="Arial" w:eastAsia="Arial" w:cs="Arial"/>
+          <w:b w:val="false"/>
+          <w:bCs w:val="false"/>
+          <w:sz w:val="28"/>
+          <w:szCs w:val="28"/>
+        </w:rPr>
+      </w:pPr>
+      <w:r>
+        <w:rPr/>
+      </w:r>
+    </w:p>
+    <w:p>
+      <w:pPr>
+        <w:pStyle w:val="Normal1"/>
+        <w:rPr>
+          <w:b/>
+          <w:bCs/>
+        </w:rPr>
+      </w:pPr>
+      <w:r>
+        <w:rPr>
+          <w:rFonts w:eastAsia="Arial" w:cs="Arial" w:ascii="Arial" w:hAnsi="Arial"/>
+          <w:b/>
+          <w:bCs/>
+          <w:sz w:val="28"/>
+          <w:szCs w:val="28"/>
+        </w:rPr>
+        <w:t>After Adding Top 5 Distinctive Terms to Each Query</w:t>
+      </w:r>
+    </w:p>
+    <w:p>
+      <w:pPr>
+        <w:pStyle w:val="Normal1"/>
+        <w:rPr>
+          <w:rFonts w:ascii="Arial" w:hAnsi="Arial" w:eastAsia="Arial" w:cs="Arial"/>
+          <w:b w:val="false"/>
+          <w:bCs w:val="false"/>
+          <w:sz w:val="28"/>
+          <w:szCs w:val="28"/>
+        </w:rPr>
+      </w:pPr>
+      <w:r>
+        <w:rPr/>
+      </w:r>
+    </w:p>
+    <w:p>
+      <w:pPr>
+        <w:pStyle w:val="Normal1"/>
+        <w:rPr>
+          <w:rFonts w:ascii="Arial" w:hAnsi="Arial" w:eastAsia="Arial" w:cs="Arial"/>
+          <w:b w:val="false"/>
+          <w:bCs w:val="false"/>
+          <w:sz w:val="28"/>
+          <w:szCs w:val="28"/>
+        </w:rPr>
+      </w:pPr>
+      <w:r>
+        <w:rPr>
+          <w:rFonts w:eastAsia="Arial" w:cs="Arial" w:ascii="Arial" w:hAnsi="Arial"/>
+          <w:b w:val="false"/>
+          <w:bCs w:val="false"/>
+          <w:sz w:val="28"/>
+          <w:szCs w:val="28"/>
+        </w:rPr>
+        <w:t>TF-IDF experiences a slight decline in Average Precision but maintains strong performance in Precision at 10. This suggests that while the added terms may slightly dilute overall relevance, they still help surface relevant documents at the top.</w:t>
+      </w:r>
+    </w:p>
+    <w:p>
+      <w:pPr>
+        <w:pStyle w:val="Normal1"/>
+        <w:rPr>
+          <w:rFonts w:ascii="Arial" w:hAnsi="Arial" w:eastAsia="Arial" w:cs="Arial"/>
+          <w:b w:val="false"/>
+          <w:bCs w:val="false"/>
+          <w:sz w:val="28"/>
+          <w:szCs w:val="28"/>
+        </w:rPr>
+      </w:pPr>
+      <w:r>
+        <w:rPr/>
+      </w:r>
+    </w:p>
+    <w:p>
+      <w:pPr>
+        <w:pStyle w:val="Normal1"/>
+        <w:rPr>
+          <w:rFonts w:ascii="Arial" w:hAnsi="Arial" w:eastAsia="Arial" w:cs="Arial"/>
+          <w:b w:val="false"/>
+          <w:bCs w:val="false"/>
+          <w:sz w:val="28"/>
+          <w:szCs w:val="28"/>
+        </w:rPr>
+      </w:pPr>
+      <w:r>
+        <w:rPr>
+          <w:rFonts w:eastAsia="Arial" w:cs="Arial" w:ascii="Arial" w:hAnsi="Arial"/>
+          <w:b w:val="false"/>
+          <w:bCs w:val="false"/>
+          <w:sz w:val="28"/>
+          <w:szCs w:val="28"/>
+        </w:rPr>
+        <w:t>ES (built-in) sees a minor drop in Average Precision but improves in Precision at 10, indicating that the distinctive terms likely helped refine the top results even if they slightly impacted overall precision.</w:t>
+      </w:r>
+    </w:p>
+    <w:p>
+      <w:pPr>
+        <w:pStyle w:val="Normal1"/>
+        <w:rPr>
+          <w:rFonts w:ascii="Arial" w:hAnsi="Arial" w:eastAsia="Arial" w:cs="Arial"/>
+          <w:b w:val="false"/>
+          <w:bCs w:val="false"/>
+          <w:sz w:val="28"/>
+          <w:szCs w:val="28"/>
+        </w:rPr>
+      </w:pPr>
+      <w:r>
+        <w:rPr/>
+      </w:r>
+    </w:p>
+    <w:p>
+      <w:pPr>
+        <w:pStyle w:val="Normal1"/>
+        <w:rPr>
+          <w:rFonts w:ascii="Arial" w:hAnsi="Arial" w:eastAsia="Arial" w:cs="Arial"/>
+          <w:b w:val="false"/>
+          <w:bCs w:val="false"/>
+          <w:sz w:val="28"/>
+          <w:szCs w:val="28"/>
+        </w:rPr>
+      </w:pPr>
+      <w:r>
+        <w:rPr>
+          <w:rFonts w:eastAsia="Arial" w:cs="Arial" w:ascii="Arial" w:hAnsi="Arial"/>
+          <w:b w:val="false"/>
+          <w:bCs w:val="false"/>
+          <w:sz w:val="28"/>
+          <w:szCs w:val="28"/>
+        </w:rPr>
+        <w:t>Okapi TF and Okapi BM-25 suffer significant drops in performance, particularly in Average Precision and Precision at 30, suggesting that the added terms might have introduced noise or irrelevant information for these models.</w:t>
+      </w:r>
+    </w:p>
+    <w:p>
+      <w:pPr>
+        <w:pStyle w:val="Normal1"/>
+        <w:rPr>
+          <w:rFonts w:ascii="Arial" w:hAnsi="Arial" w:eastAsia="Arial" w:cs="Arial"/>
+          <w:b w:val="false"/>
+          <w:bCs w:val="false"/>
+          <w:sz w:val="28"/>
+          <w:szCs w:val="28"/>
+        </w:rPr>
+      </w:pPr>
+      <w:r>
+        <w:rPr/>
+      </w:r>
+    </w:p>
+    <w:p>
+      <w:pPr>
+        <w:pStyle w:val="Normal1"/>
+        <w:rPr>
+          <w:rFonts w:ascii="Arial" w:hAnsi="Arial" w:eastAsia="Arial" w:cs="Arial"/>
+          <w:b w:val="false"/>
+          <w:bCs w:val="false"/>
+          <w:sz w:val="28"/>
+          <w:szCs w:val="28"/>
+        </w:rPr>
+      </w:pPr>
+      <w:r>
+        <w:rPr>
+          <w:rFonts w:eastAsia="Arial" w:cs="Arial" w:ascii="Arial" w:hAnsi="Arial"/>
+          <w:b w:val="false"/>
+          <w:bCs w:val="false"/>
+          <w:sz w:val="28"/>
+          <w:szCs w:val="28"/>
+        </w:rPr>
+        <w:t>Unigram LMs show mixed results; while Laplace smoothing slightly improves in Average Precision, Jelinek-Mercer smoothing sees improvements across the board, suggesting some compatibility between the added terms and the smoothing techniques.</w:t>
+      </w:r>
+    </w:p>
+    <w:p>
+      <w:pPr>
+        <w:pStyle w:val="Normal1"/>
+        <w:rPr>
+          <w:rFonts w:ascii="Arial" w:hAnsi="Arial" w:eastAsia="Arial" w:cs="Arial"/>
+          <w:b w:val="false"/>
+          <w:bCs w:val="false"/>
+          <w:sz w:val="28"/>
+          <w:szCs w:val="28"/>
+        </w:rPr>
+      </w:pPr>
+      <w:r>
+        <w:rPr/>
+      </w:r>
+    </w:p>
+    <w:p>
+      <w:pPr>
+        <w:pStyle w:val="Normal1"/>
+        <w:rPr>
+          <w:b/>
+          <w:bCs/>
+        </w:rPr>
+      </w:pPr>
+      <w:r>
+        <w:rPr>
+          <w:rFonts w:eastAsia="Arial" w:cs="Arial" w:ascii="Arial" w:hAnsi="Arial"/>
+          <w:b/>
+          <w:bCs/>
+          <w:sz w:val="28"/>
+          <w:szCs w:val="28"/>
+        </w:rPr>
+        <w:t>After Adding Top 5 Significant Terms from Elasticsearch Aggs to Each Query</w:t>
+      </w:r>
+    </w:p>
+    <w:p>
+      <w:pPr>
+        <w:pStyle w:val="Normal1"/>
+        <w:rPr>
+          <w:rFonts w:ascii="Arial" w:hAnsi="Arial" w:eastAsia="Arial" w:cs="Arial"/>
+          <w:sz w:val="28"/>
+          <w:szCs w:val="28"/>
+        </w:rPr>
+      </w:pPr>
+      <w:r>
+        <w:rPr>
+          <w:b/>
+          <w:bCs/>
+        </w:rPr>
+      </w:r>
+    </w:p>
+    <w:p>
+      <w:pPr>
+        <w:pStyle w:val="Normal1"/>
+        <w:rPr>
+          <w:rFonts w:ascii="Arial" w:hAnsi="Arial" w:eastAsia="Arial" w:cs="Arial"/>
+          <w:b w:val="false"/>
+          <w:bCs w:val="false"/>
+          <w:sz w:val="28"/>
+          <w:szCs w:val="28"/>
+        </w:rPr>
+      </w:pPr>
+      <w:r>
+        <w:rPr>
+          <w:rFonts w:eastAsia="Arial" w:cs="Arial" w:ascii="Arial" w:hAnsi="Arial"/>
+          <w:b w:val="false"/>
+          <w:bCs w:val="false"/>
+          <w:sz w:val="28"/>
+          <w:szCs w:val="28"/>
+        </w:rPr>
+        <w:t>ES (built-in)'s performance slightly improves in Average Precision, but Precision at 10 and 30 decreases. This could indicate that while the significant terms generally enhance query relevance, they might not always align with the top documents' relevance criteria.</w:t>
+      </w:r>
+    </w:p>
+    <w:p>
+      <w:pPr>
+        <w:pStyle w:val="Normal1"/>
+        <w:rPr>
+          <w:rFonts w:ascii="Arial" w:hAnsi="Arial" w:eastAsia="Arial" w:cs="Arial"/>
+          <w:b w:val="false"/>
+          <w:bCs w:val="false"/>
+          <w:sz w:val="28"/>
+          <w:szCs w:val="28"/>
+        </w:rPr>
+      </w:pPr>
+      <w:r>
+        <w:rPr/>
+      </w:r>
+    </w:p>
+    <w:p>
+      <w:pPr>
+        <w:pStyle w:val="Normal1"/>
+        <w:rPr>
+          <w:rFonts w:ascii="Arial" w:hAnsi="Arial" w:eastAsia="Arial" w:cs="Arial"/>
+          <w:b w:val="false"/>
+          <w:bCs w:val="false"/>
+          <w:sz w:val="28"/>
+          <w:szCs w:val="28"/>
+        </w:rPr>
+      </w:pPr>
+      <w:r>
+        <w:rPr>
+          <w:rFonts w:eastAsia="Arial" w:cs="Arial" w:ascii="Arial" w:hAnsi="Arial"/>
+          <w:b w:val="false"/>
+          <w:bCs w:val="false"/>
+          <w:sz w:val="28"/>
+          <w:szCs w:val="28"/>
+        </w:rPr>
+        <w:t>Okapi TF shows improvement across all metrics compared to the addition of distinctive terms, suggesting a better alignment with the significant terms from Elasticsearch aggs.</w:t>
+      </w:r>
+    </w:p>
+    <w:p>
+      <w:pPr>
+        <w:pStyle w:val="Normal1"/>
+        <w:rPr>
+          <w:rFonts w:ascii="Arial" w:hAnsi="Arial" w:eastAsia="Arial" w:cs="Arial"/>
+          <w:b w:val="false"/>
+          <w:bCs w:val="false"/>
+          <w:sz w:val="28"/>
+          <w:szCs w:val="28"/>
+        </w:rPr>
+      </w:pPr>
+      <w:r>
+        <w:rPr/>
+      </w:r>
+    </w:p>
+    <w:p>
+      <w:pPr>
+        <w:pStyle w:val="Normal1"/>
+        <w:rPr>
+          <w:rFonts w:ascii="Arial" w:hAnsi="Arial" w:eastAsia="Arial" w:cs="Arial"/>
+          <w:b w:val="false"/>
+          <w:bCs w:val="false"/>
+          <w:sz w:val="28"/>
+          <w:szCs w:val="28"/>
+        </w:rPr>
+      </w:pPr>
+      <w:r>
+        <w:rPr>
+          <w:rFonts w:eastAsia="Arial" w:cs="Arial" w:ascii="Arial" w:hAnsi="Arial"/>
+          <w:b w:val="false"/>
+          <w:bCs w:val="false"/>
+          <w:sz w:val="28"/>
+          <w:szCs w:val="28"/>
+        </w:rPr>
+        <w:t>TF-IDF sees a decrease in performance across all metrics, indicating that the added terms might not always be beneficial, possibly diluting the effectiveness of its relevance scoring.</w:t>
+      </w:r>
+    </w:p>
+    <w:p>
+      <w:pPr>
+        <w:pStyle w:val="Normal1"/>
+        <w:rPr>
+          <w:rFonts w:ascii="Arial" w:hAnsi="Arial" w:eastAsia="Arial" w:cs="Arial"/>
+          <w:b w:val="false"/>
+          <w:bCs w:val="false"/>
+          <w:sz w:val="28"/>
+          <w:szCs w:val="28"/>
+        </w:rPr>
+      </w:pPr>
+      <w:r>
+        <w:rPr/>
+      </w:r>
+    </w:p>
+    <w:p>
+      <w:pPr>
+        <w:pStyle w:val="Normal1"/>
+        <w:rPr>
+          <w:rFonts w:ascii="Arial" w:hAnsi="Arial" w:eastAsia="Arial" w:cs="Arial"/>
+          <w:b w:val="false"/>
+          <w:bCs w:val="false"/>
+          <w:sz w:val="28"/>
+          <w:szCs w:val="28"/>
+        </w:rPr>
+      </w:pPr>
+      <w:r>
+        <w:rPr>
+          <w:rFonts w:eastAsia="Arial" w:cs="Arial" w:ascii="Arial" w:hAnsi="Arial"/>
+          <w:b w:val="false"/>
+          <w:bCs w:val="false"/>
+          <w:sz w:val="28"/>
+          <w:szCs w:val="28"/>
+        </w:rPr>
+        <w:t>Okapi BM-25 continues to struggle, especially in Precision at 10 and 30, highlighting that the modifications further reduce its effectiveness.</w:t>
+      </w:r>
+    </w:p>
+    <w:p>
+      <w:pPr>
+        <w:pStyle w:val="Normal1"/>
+        <w:rPr>
+          <w:rFonts w:ascii="Arial" w:hAnsi="Arial" w:eastAsia="Arial" w:cs="Arial"/>
+          <w:b w:val="false"/>
+          <w:bCs w:val="false"/>
+          <w:sz w:val="28"/>
+          <w:szCs w:val="28"/>
+        </w:rPr>
+      </w:pPr>
+      <w:r>
+        <w:rPr/>
+      </w:r>
+    </w:p>
+    <w:p>
+      <w:pPr>
+        <w:pStyle w:val="Normal1"/>
+        <w:rPr>
+          <w:rFonts w:ascii="Arial" w:hAnsi="Arial" w:eastAsia="Arial" w:cs="Arial"/>
+          <w:b w:val="false"/>
+          <w:bCs w:val="false"/>
+          <w:sz w:val="28"/>
+          <w:szCs w:val="28"/>
+        </w:rPr>
+      </w:pPr>
+      <w:r>
+        <w:rPr/>
+      </w:r>
+    </w:p>
+    <w:p>
+      <w:pPr>
+        <w:pStyle w:val="Normal1"/>
+        <w:rPr>
+          <w:rFonts w:ascii="Arial" w:hAnsi="Arial" w:eastAsia="Arial" w:cs="Arial"/>
+          <w:b w:val="false"/>
+          <w:bCs w:val="false"/>
+          <w:sz w:val="28"/>
+          <w:szCs w:val="28"/>
+        </w:rPr>
+      </w:pPr>
+      <w:r>
+        <w:rPr/>
+      </w:r>
+    </w:p>
+    <w:p>
+      <w:pPr>
+        <w:pStyle w:val="Normal1"/>
+        <w:rPr>
+          <w:rFonts w:ascii="Arial" w:hAnsi="Arial" w:eastAsia="Arial" w:cs="Arial"/>
+          <w:b w:val="false"/>
+          <w:bCs w:val="false"/>
+          <w:sz w:val="28"/>
+          <w:szCs w:val="28"/>
+        </w:rPr>
+      </w:pPr>
+      <w:r>
+        <w:rPr/>
+      </w:r>
+    </w:p>
+    <w:p>
+      <w:pPr>
+        <w:pStyle w:val="Normal1"/>
+        <w:rPr>
+          <w:rFonts w:ascii="Arial" w:hAnsi="Arial" w:eastAsia="Arial" w:cs="Arial"/>
+          <w:b w:val="false"/>
+          <w:bCs w:val="false"/>
+          <w:sz w:val="28"/>
+          <w:szCs w:val="28"/>
+        </w:rPr>
+      </w:pPr>
+      <w:r>
+        <w:rPr>
+          <w:rFonts w:eastAsia="Arial" w:cs="Arial" w:ascii="Arial" w:hAnsi="Arial"/>
+          <w:b w:val="false"/>
+          <w:bCs w:val="false"/>
+          <w:sz w:val="28"/>
+          <w:szCs w:val="28"/>
+        </w:rPr>
+        <w:t>Unigram LM with Laplace smoothing and Jelinek-Mercer smoothing both show a decrease in performance compared to the original but are relatively stable compared to the second modification, suggesting some resilience to the addition of significant terms.</w:t>
       </w:r>
     </w:p>
     <w:p>
@@ -8119,8 +9276,8 @@
         <w:tblLook w:val="0000"/>
       </w:tblPr>
       <w:tblGrid>
-        <w:gridCol w:w="1349"/>
-        <w:gridCol w:w="1711"/>
+        <w:gridCol w:w="1348"/>
+        <w:gridCol w:w="1712"/>
         <w:gridCol w:w="1650"/>
         <w:gridCol w:w="1799"/>
         <w:gridCol w:w="1801"/>
@@ -8132,7 +9289,7 @@
         </w:trPr>
         <w:tc>
           <w:tcPr>
-            <w:tcW w:w="1349" w:type="dxa"/>
+            <w:tcW w:w="1348" w:type="dxa"/>
             <w:tcBorders>
               <w:top w:val="single" w:sz="12" w:space="0" w:color="000000"/>
               <w:left w:val="single" w:sz="12" w:space="0" w:color="000000"/>
@@ -8156,7 +9313,7 @@
         </w:tc>
         <w:tc>
           <w:tcPr>
-            <w:tcW w:w="1711" w:type="dxa"/>
+            <w:tcW w:w="1712" w:type="dxa"/>
             <w:tcBorders>
               <w:top w:val="single" w:sz="12" w:space="0" w:color="000000"/>
               <w:left w:val="single" w:sz="12" w:space="0" w:color="000000"/>
@@ -8281,7 +9438,7 @@
         </w:trPr>
         <w:tc>
           <w:tcPr>
-            <w:tcW w:w="1349" w:type="dxa"/>
+            <w:tcW w:w="1348" w:type="dxa"/>
             <w:tcBorders>
               <w:top w:val="single" w:sz="12" w:space="0" w:color="000000"/>
               <w:left w:val="single" w:sz="12" w:space="0" w:color="000000"/>
@@ -8304,7 +9461,7 @@
         </w:tc>
         <w:tc>
           <w:tcPr>
-            <w:tcW w:w="1711" w:type="dxa"/>
+            <w:tcW w:w="1712" w:type="dxa"/>
             <w:tcBorders>
               <w:top w:val="single" w:sz="12" w:space="0" w:color="000000"/>
               <w:left w:val="single" w:sz="12" w:space="0" w:color="000000"/>
@@ -8321,11 +9478,7 @@
             </w:pPr>
             <w:r>
               <w:rPr/>
-              <w:t>d</w:t>
-            </w:r>
-            <w:r>
-              <w:rPr/>
-              <w:t>escribe a computer application to crime solving</w:t>
+              <w:t>describe a computer application to crime solving</w:t>
             </w:r>
           </w:p>
         </w:tc>
@@ -8348,7 +9501,7 @@
             </w:pPr>
             <w:r>
               <w:rPr/>
-              <w:t xml:space="preserve">report actual studies, or even unsubstantiated concerns about the safety to manufacturing employees and installation workers of fine-diameter fibers used in insulation and other products.   </w:t>
+              <w:t>report actual studies, or even unsubstantiated concerns about the safety to manufacturing employees and installation workers of fine-diameter fibers used in insulation and other products.</w:t>
             </w:r>
           </w:p>
         </w:tc>
@@ -8371,7 +9524,7 @@
             </w:pPr>
             <w:r>
               <w:rPr/>
-              <w:t xml:space="preserve">discuss how MCI has been doing since the Bell System breakup.   </w:t>
+              <w:t>discuss how MCI has been doing since the Bell System breakup.</w:t>
             </w:r>
           </w:p>
         </w:tc>
@@ -8394,7 +9547,7 @@
             </w:pPr>
             <w:r>
               <w:rPr/>
-              <w:t xml:space="preserve">identify instances of fiber optics technology actually in use.    </w:t>
+              <w:t>identify instances of fiber optics technology actually in use.</w:t>
             </w:r>
           </w:p>
         </w:tc>
@@ -8417,7 +9570,7 @@
             </w:pPr>
             <w:r>
               <w:rPr/>
-              <w:t xml:space="preserve">identify individuals or organizations which produce fiber optics equipment.   </w:t>
+              <w:t>identify individuals or organizations which produce fiber optics equipment.</w:t>
             </w:r>
           </w:p>
         </w:tc>
@@ -8428,7 +9581,7 @@
         </w:trPr>
         <w:tc>
           <w:tcPr>
-            <w:tcW w:w="1349" w:type="dxa"/>
+            <w:tcW w:w="1348" w:type="dxa"/>
             <w:tcBorders>
               <w:top w:val="single" w:sz="12" w:space="0" w:color="000000"/>
               <w:left w:val="single" w:sz="12" w:space="0" w:color="000000"/>
@@ -8451,7 +9604,7 @@
         </w:tc>
         <w:tc>
           <w:tcPr>
-            <w:tcW w:w="1711" w:type="dxa"/>
+            <w:tcW w:w="1712" w:type="dxa"/>
             <w:tcBorders>
               <w:top w:val="single" w:sz="12" w:space="0" w:color="000000"/>
               <w:left w:val="single" w:sz="12" w:space="0" w:color="000000"/>
@@ -8571,7 +9724,7 @@
         </w:trPr>
         <w:tc>
           <w:tcPr>
-            <w:tcW w:w="1349" w:type="dxa"/>
+            <w:tcW w:w="1348" w:type="dxa"/>
             <w:tcBorders>
               <w:top w:val="single" w:sz="12" w:space="0" w:color="000000"/>
               <w:left w:val="single" w:sz="12" w:space="0" w:color="000000"/>
@@ -8602,7 +9755,7 @@
         </w:tc>
         <w:tc>
           <w:tcPr>
-            <w:tcW w:w="1711" w:type="dxa"/>
+            <w:tcW w:w="1712" w:type="dxa"/>
             <w:tcBorders>
               <w:top w:val="single" w:sz="12" w:space="0" w:color="000000"/>
               <w:left w:val="single" w:sz="12" w:space="0" w:color="000000"/>
@@ -8619,15 +9772,7 @@
             </w:pPr>
             <w:r>
               <w:rPr/>
-              <w:t>['comput', 'applic', 'crime', 'solv', ‘</w:t>
-            </w:r>
-            <w:r>
-              <w:rPr/>
-              <w:t>supercomput’,’faster’,’model’,’,machin’,’million’</w:t>
-            </w:r>
-            <w:r>
-              <w:rPr/>
-              <w:t>]</w:t>
+              <w:t>['comput', 'applic', 'crime', 'solv', ‘supercomput’,’faster’,’model’,’,machin’,’million’]</w:t>
             </w:r>
           </w:p>
         </w:tc>
@@ -8650,15 +9795,7 @@
             </w:pPr>
             <w:r>
               <w:rPr/>
-              <w:t>['actual', 'studi', 'unsubstanti', 'concern', 'safeti', 'manufactur', 'employe', 'instal', 'worker', 'finediamet', 'fiber', 'insul', 'product', ‘</w:t>
-            </w:r>
-            <w:r>
-              <w:rPr/>
-              <w:t>fiber’,’reinforc’,’technolog’,’compani’, ‘lead’</w:t>
-            </w:r>
-            <w:r>
-              <w:rPr/>
-              <w:t>]</w:t>
+              <w:t>['actual', 'studi', 'unsubstanti', 'concern', 'safeti', 'manufactur', 'employe', 'instal', 'worker', 'finediamet', 'fiber', 'insul', 'product', ‘fiber’,’reinforc’,’technolog’,’compani’, ‘lead’]</w:t>
             </w:r>
           </w:p>
         </w:tc>
@@ -8681,47 +9818,7 @@
             </w:pPr>
             <w:r>
               <w:rPr/>
-              <w:t>['mci', 'bell', 'system', 'breakup', ‘</w:t>
-            </w:r>
-            <w:r>
-              <w:rPr/>
-              <w:t>local</w:t>
-            </w:r>
-            <w:r>
-              <w:rPr/>
-              <w:t>’, ‘</w:t>
-            </w:r>
-            <w:r>
-              <w:rPr/>
-              <w:t>charge</w:t>
-            </w:r>
-            <w:r>
-              <w:rPr/>
-              <w:t>’, ‘</w:t>
-            </w:r>
-            <w:r>
-              <w:rPr/>
-              <w:t>longdist</w:t>
-            </w:r>
-            <w:r>
-              <w:rPr/>
-              <w:t>’, ‘</w:t>
-            </w:r>
-            <w:r>
-              <w:rPr/>
-              <w:t>breakup</w:t>
-            </w:r>
-            <w:r>
-              <w:rPr/>
-              <w:t>’, ‘</w:t>
-            </w:r>
-            <w:r>
-              <w:rPr/>
-              <w:t>reduct</w:t>
-            </w:r>
-            <w:r>
-              <w:rPr/>
-              <w:t>’]</w:t>
+              <w:t>['mci', 'bell', 'system', 'breakup', ‘local’, ‘charge’, ‘longdist’, ‘breakup’, ‘reduct’]</w:t>
             </w:r>
           </w:p>
         </w:tc>
@@ -8744,47 +9841,7 @@
             </w:pPr>
             <w:r>
               <w:rPr/>
-              <w:t>['instanc', 'fiber', 'optic', 'technolog', 'actual', ‘</w:t>
-            </w:r>
-            <w:r>
-              <w:rPr/>
-              <w:t>glass</w:t>
-            </w:r>
-            <w:r>
-              <w:rPr/>
-              <w:t>’, ‘</w:t>
-            </w:r>
-            <w:r>
-              <w:rPr/>
-              <w:t>work</w:t>
-            </w:r>
-            <w:r>
-              <w:rPr/>
-              <w:t>’, ‘</w:t>
-            </w:r>
-            <w:r>
-              <w:rPr/>
-              <w:t>manufactur</w:t>
-            </w:r>
-            <w:r>
-              <w:rPr/>
-              <w:t>’,’</w:t>
-            </w:r>
-            <w:r>
-              <w:rPr/>
-              <w:t>swirbul</w:t>
-            </w:r>
-            <w:r>
-              <w:rPr/>
-              <w:t>’, ‘</w:t>
-            </w:r>
-            <w:r>
-              <w:rPr/>
-              <w:t>technolog</w:t>
-            </w:r>
-            <w:r>
-              <w:rPr/>
-              <w:t>’]</w:t>
+              <w:t>['instanc', 'fiber', 'optic', 'technolog', 'actual', ‘glass’, ‘work’, ‘manufactur’,’swirbul’, ‘technolog’]</w:t>
             </w:r>
           </w:p>
         </w:tc>
@@ -8807,15 +9864,7 @@
             </w:pPr>
             <w:r>
               <w:rPr/>
-              <w:t>['individu', 'organ', 'produc', 'fiber', 'optic', 'equip', ‘</w:t>
-            </w:r>
-            <w:r>
-              <w:rPr/>
-              <w:t>satellit’,’technolog’, ‘manufactur’, ‘opticalwaveguid’,’compani’</w:t>
-            </w:r>
-            <w:r>
-              <w:rPr/>
-              <w:t>]</w:t>
+              <w:t>['individu', 'organ', 'produc', 'fiber', 'optic', 'equip', ‘satellit’,’technolog’, ‘manufactur’, ‘opticalwaveguid’,’compani’]</w:t>
             </w:r>
           </w:p>
         </w:tc>
@@ -9125,6 +10174,7 @@
     <w:qFormat/>
     <w:pPr>
       <w:widowControl w:val="false"/>
+      <w:suppressAutoHyphens w:val="true"/>
       <w:bidi w:val="0"/>
       <w:spacing w:before="0" w:after="0"/>
       <w:jc w:val="left"/>
@@ -9303,6 +10353,7 @@
     <w:qFormat/>
     <w:pPr>
       <w:widowControl w:val="false"/>
+      <w:suppressAutoHyphens w:val="true"/>
       <w:bidi w:val="0"/>
       <w:spacing w:before="0" w:after="0"/>
       <w:jc w:val="left"/>

</xml_diff>